<commit_message>
Keep flat directory structure for the resume and base user directory
</commit_message>
<xml_diff>
--- a/resume.docx
+++ b/resume.docx
@@ -1578,7 +1578,7 @@
     </w:lvl>
   </w:abstractNum>
   <w:abstractNum w:abstractNumId="990">
-    <w:nsid w:val="fe85ea8e"/>
+    <w:nsid w:val="9ff1bc67"/>
     <w:multiLevelType w:val="multilevel"/>
     <w:lvl w:ilvl="0">
       <w:numFmt w:val="bullet"/>
@@ -1659,7 +1659,7 @@
     </w:lvl>
   </w:abstractNum>
   <w:abstractNum w:abstractNumId="991">
-    <w:nsid w:val="a3a00cb5"/>
+    <w:nsid w:val="71592d23"/>
     <w:multiLevelType w:val="multilevel"/>
     <w:lvl w:ilvl="0">
       <w:numFmt w:val="bullet"/>

</xml_diff>

<commit_message>
Regenerate artifacts using corrected css location
</commit_message>
<xml_diff>
--- a/resume.docx
+++ b/resume.docx
@@ -1578,7 +1578,7 @@
     </w:lvl>
   </w:abstractNum>
   <w:abstractNum w:abstractNumId="990">
-    <w:nsid w:val="9ff1bc67"/>
+    <w:nsid w:val="5d93f796"/>
     <w:multiLevelType w:val="multilevel"/>
     <w:lvl w:ilvl="0">
       <w:numFmt w:val="bullet"/>
@@ -1659,7 +1659,7 @@
     </w:lvl>
   </w:abstractNum>
   <w:abstractNum w:abstractNumId="991">
-    <w:nsid w:val="71592d23"/>
+    <w:nsid w:val="2b2ba5a7"/>
     <w:multiLevelType w:val="multilevel"/>
     <w:lvl w:ilvl="0">
       <w:numFmt w:val="bullet"/>

</xml_diff>

<commit_message>
Add docx format resume to link so that it can be downloaded from webpage
</commit_message>
<xml_diff>
--- a/resume.docx
+++ b/resume.docx
@@ -1442,7 +1442,7 @@
         <w:t xml:space="preserve"> </w:t>
       </w:r>
       <w:r>
-        <w:t xml:space="preserve">This resume is generated using markdown text and pandoc. Latest updated resume is at</w:t>
+        <w:t xml:space="preserve">This resume is generated using markdown text, pandoc. Latest updated resume is at</w:t>
       </w:r>
       <w:r>
         <w:t xml:space="preserve"> </w:t>
@@ -1452,7 +1452,7 @@
           <w:rPr>
             <w:rStyle w:val="Hyperlink"/>
           </w:rPr>
-          <w:t xml:space="preserve">webpage</w:t>
+          <w:t xml:space="preserve">html</w:t>
         </w:r>
       </w:hyperlink>
       <w:r>
@@ -1467,6 +1467,20 @@
             <w:rStyle w:val="Hyperlink"/>
           </w:rPr>
           <w:t xml:space="preserve">pdf</w:t>
+        </w:r>
+      </w:hyperlink>
+      <w:r>
+        <w:t xml:space="preserve">,</w:t>
+      </w:r>
+      <w:r>
+        <w:t xml:space="preserve"> </w:t>
+      </w:r>
+      <w:hyperlink r:id="rId52">
+        <w:r>
+          <w:rPr>
+            <w:rStyle w:val="Hyperlink"/>
+          </w:rPr>
+          <w:t xml:space="preserve">docx</w:t>
         </w:r>
       </w:hyperlink>
     </w:p>
@@ -1578,7 +1592,7 @@
     </w:lvl>
   </w:abstractNum>
   <w:abstractNum w:abstractNumId="990">
-    <w:nsid w:val="5d93f796"/>
+    <w:nsid w:val="8ab7f871"/>
     <w:multiLevelType w:val="multilevel"/>
     <w:lvl w:ilvl="0">
       <w:numFmt w:val="bullet"/>
@@ -1659,7 +1673,7 @@
     </w:lvl>
   </w:abstractNum>
   <w:abstractNum w:abstractNumId="991">
-    <w:nsid w:val="2b2ba5a7"/>
+    <w:nsid w:val="bf5dd194"/>
     <w:multiLevelType w:val="multilevel"/>
     <w:lvl w:ilvl="0">
       <w:numFmt w:val="bullet"/>

</xml_diff>

<commit_message>
Change coloring to suite to my liking of blue and dark blue colors
</commit_message>
<xml_diff>
--- a/resume.docx
+++ b/resume.docx
@@ -1592,7 +1592,7 @@
     </w:lvl>
   </w:abstractNum>
   <w:abstractNum w:abstractNumId="990">
-    <w:nsid w:val="8ab7f871"/>
+    <w:nsid w:val="6384d07f"/>
     <w:multiLevelType w:val="multilevel"/>
     <w:lvl w:ilvl="0">
       <w:numFmt w:val="bullet"/>
@@ -1673,7 +1673,7 @@
     </w:lvl>
   </w:abstractNum>
   <w:abstractNum w:abstractNumId="991">
-    <w:nsid w:val="bf5dd194"/>
+    <w:nsid w:val="323e8479"/>
     <w:multiLevelType w:val="multilevel"/>
     <w:lvl w:ilvl="0">
       <w:numFmt w:val="bullet"/>

</xml_diff>

<commit_message>
Change main font to opensans
</commit_message>
<xml_diff>
--- a/resume.docx
+++ b/resume.docx
@@ -1592,7 +1592,7 @@
     </w:lvl>
   </w:abstractNum>
   <w:abstractNum w:abstractNumId="990">
-    <w:nsid w:val="6384d07f"/>
+    <w:nsid w:val="438690f6"/>
     <w:multiLevelType w:val="multilevel"/>
     <w:lvl w:ilvl="0">
       <w:numFmt w:val="bullet"/>
@@ -1673,7 +1673,7 @@
     </w:lvl>
   </w:abstractNum>
   <w:abstractNum w:abstractNumId="991">
-    <w:nsid w:val="323e8479"/>
+    <w:nsid w:val="e4377e95"/>
     <w:multiLevelType w:val="multilevel"/>
     <w:lvl w:ilvl="0">
       <w:numFmt w:val="bullet"/>

</xml_diff>

<commit_message>
Reword the resume title contents to include quantified values ofachievement
</commit_message>
<xml_diff>
--- a/resume.docx
+++ b/resume.docx
@@ -32,31 +32,43 @@
         <w:pStyle w:val="FirstParagraph"/>
       </w:pPr>
       <w:r>
+        <w:t xml:space="preserve">Ravi is</w:t>
+      </w:r>
+      <w:r>
+        <w:t xml:space="preserve"> </w:t>
+      </w:r>
+      <w:r>
         <w:rPr>
           <w:i/>
         </w:rPr>
-        <w:t xml:space="preserve">Curious programmer</w:t>
-      </w:r>
-      <w:r>
-        <w:t xml:space="preserve"> </w:t>
-      </w:r>
-      <w:r>
-        <w:t xml:space="preserve">who has</w:t>
-      </w:r>
-      <w:r>
-        <w:t xml:space="preserve"> </w:t>
-      </w:r>
-      <w:r>
-        <w:rPr>
-          <w:b/>
-        </w:rPr>
-        <w:t xml:space="preserve">solved complex problems</w:t>
-      </w:r>
-      <w:r>
-        <w:t xml:space="preserve"> </w:t>
-      </w:r>
-      <w:r>
-        <w:t xml:space="preserve">under tight</w:t>
+        <w:t xml:space="preserve">programmer, author, and inventor</w:t>
+      </w:r>
+      <w:r>
+        <w:t xml:space="preserve"> </w:t>
+      </w:r>
+      <w:r>
+        <w:t xml:space="preserve">residing in Bangalore. Over decade of</w:t>
+      </w:r>
+      <w:r>
+        <w:t xml:space="preserve"> </w:t>
+      </w:r>
+      <w:r>
+        <w:rPr>
+          <w:b/>
+        </w:rPr>
+        <w:t xml:space="preserve">hands-on career</w:t>
+      </w:r>
+      <w:r>
+        <w:t xml:space="preserve">, he developed</w:t>
+      </w:r>
+      <w:r>
+        <w:t xml:space="preserve"> </w:t>
+      </w:r>
+      <w:r>
+        <w:rPr>
+          <w:b/>
+        </w:rPr>
+        <w:t xml:space="preserve">#9</w:t>
       </w:r>
       <w:r>
         <w:t xml:space="preserve"> </w:t>
@@ -65,82 +77,31 @@
         <w:rPr>
           <w:i/>
         </w:rPr>
-        <w:t xml:space="preserve">deadlines</w:t>
-      </w:r>
-      <w:r>
-        <w:t xml:space="preserve">, and delivered</w:t>
-      </w:r>
-      <w:r>
-        <w:t xml:space="preserve"> </w:t>
-      </w:r>
-      <w:r>
-        <w:rPr>
-          <w:b/>
-        </w:rPr>
-        <w:t xml:space="preserve">quality</w:t>
-      </w:r>
-      <w:r>
-        <w:t xml:space="preserve"> </w:t>
-      </w:r>
-      <w:r>
-        <w:t xml:space="preserve">software.</w:t>
-      </w:r>
-      <w:r>
-        <w:t xml:space="preserve"> </w:t>
-      </w:r>
-      <w:r>
-        <w:t xml:space="preserve">Has</w:t>
-      </w:r>
-      <w:r>
-        <w:t xml:space="preserve"> </w:t>
-      </w:r>
-      <w:r>
-        <w:rPr>
-          <w:b/>
-        </w:rPr>
-        <w:t xml:space="preserve">hands-on experience</w:t>
-      </w:r>
-      <w:r>
-        <w:t xml:space="preserve"> </w:t>
-      </w:r>
-      <w:r>
-        <w:t xml:space="preserve">of writing sofware for</w:t>
-      </w:r>
-      <w:r>
-        <w:t xml:space="preserve"> </w:t>
-      </w:r>
-      <w:r>
-        <w:rPr>
-          <w:b/>
-        </w:rPr>
-        <w:t xml:space="preserve">network elements</w:t>
-      </w:r>
-      <w:r>
-        <w:t xml:space="preserve"> </w:t>
-      </w:r>
-      <w:r>
-        <w:t xml:space="preserve">like switch, router, gateway, load-balancer.</w:t>
-      </w:r>
-      <w:r>
-        <w:t xml:space="preserve"> </w:t>
-      </w:r>
-      <w:r>
-        <w:t xml:space="preserve">Frequently</w:t>
-      </w:r>
-      <w:r>
-        <w:t xml:space="preserve"> </w:t>
-      </w:r>
-      <w:r>
-        <w:rPr>
-          <w:b/>
-        </w:rPr>
-        <w:t xml:space="preserve">prototypes new ideas</w:t>
-      </w:r>
-      <w:r>
-        <w:t xml:space="preserve"> </w:t>
-      </w:r>
-      <w:r>
-        <w:t xml:space="preserve">on</w:t>
+        <w:t xml:space="preserve">network products</w:t>
+      </w:r>
+      <w:r>
+        <w:t xml:space="preserve">, of which</w:t>
+      </w:r>
+      <w:r>
+        <w:t xml:space="preserve"> </w:t>
+      </w:r>
+      <w:r>
+        <w:rPr>
+          <w:b/>
+        </w:rPr>
+        <w:t xml:space="preserve">#3</w:t>
+      </w:r>
+      <w:r>
+        <w:t xml:space="preserve"> </w:t>
+      </w:r>
+      <w:r>
+        <w:t xml:space="preserve">have made &gt;</w:t>
+      </w:r>
+      <w:r>
+        <w:rPr>
+          <w:b/>
+        </w:rPr>
+        <w:t xml:space="preserve">$18M</w:t>
       </w:r>
       <w:r>
         <w:t xml:space="preserve"> </w:t>
@@ -149,52 +110,142 @@
         <w:rPr>
           <w:i/>
         </w:rPr>
-        <w:t xml:space="preserve">latest technology trends</w:t>
-      </w:r>
-      <w:r>
-        <w:t xml:space="preserve"> </w:t>
-      </w:r>
-      <w:r>
-        <w:t xml:space="preserve">to identify and deliver new</w:t>
-      </w:r>
-      <w:r>
-        <w:t xml:space="preserve"> </w:t>
-      </w:r>
-      <w:r>
-        <w:rPr>
-          <w:b/>
-        </w:rPr>
-        <w:t xml:space="preserve">competitive features</w:t>
-      </w:r>
-      <w:r>
-        <w:t xml:space="preserve">.</w:t>
-      </w:r>
-      <w:r>
-        <w:t xml:space="preserve"> </w:t>
-      </w:r>
-      <w:r>
-        <w:t xml:space="preserve">He is obsessed with efficiency,</w:t>
-      </w:r>
-      <w:r>
-        <w:t xml:space="preserve"> </w:t>
-      </w:r>
-      <w:r>
-        <w:rPr>
-          <w:b/>
-        </w:rPr>
-        <w:t xml:space="preserve">automates as hobby</w:t>
-      </w:r>
-      <w:r>
-        <w:t xml:space="preserve">, listens to understand, learns from failures,</w:t>
-      </w:r>
-      <w:r>
-        <w:t xml:space="preserve"> </w:t>
-      </w:r>
-      <w:r>
-        <w:rPr>
-          <w:b/>
-        </w:rPr>
-        <w:t xml:space="preserve">gets job done</w:t>
+        <w:t xml:space="preserve">in revenue</w:t>
+      </w:r>
+      <w:r>
+        <w:t xml:space="preserve">. He ranks</w:t>
+      </w:r>
+      <w:r>
+        <w:t xml:space="preserve"> </w:t>
+      </w:r>
+      <w:r>
+        <w:rPr>
+          <w:b/>
+        </w:rPr>
+        <w:t xml:space="preserve">#1</w:t>
+      </w:r>
+      <w:r>
+        <w:t xml:space="preserve"> </w:t>
+      </w:r>
+      <w:r>
+        <w:t xml:space="preserve">with</w:t>
+      </w:r>
+      <w:r>
+        <w:t xml:space="preserve"> </w:t>
+      </w:r>
+      <w:r>
+        <w:rPr>
+          <w:b/>
+        </w:rPr>
+        <w:t xml:space="preserve">82%</w:t>
+      </w:r>
+      <w:r>
+        <w:t xml:space="preserve"> </w:t>
+      </w:r>
+      <w:r>
+        <w:rPr>
+          <w:i/>
+        </w:rPr>
+        <w:t xml:space="preserve">in Masters</w:t>
+      </w:r>
+      <w:r>
+        <w:t xml:space="preserve"> </w:t>
+      </w:r>
+      <w:r>
+        <w:t xml:space="preserve">under faculty</w:t>
+      </w:r>
+      <w:r>
+        <w:t xml:space="preserve"> </w:t>
+      </w:r>
+      <w:r>
+        <w:t xml:space="preserve">of Computer Science at RD University, Jabalpur. He</w:t>
+      </w:r>
+      <w:r>
+        <w:t xml:space="preserve"> </w:t>
+      </w:r>
+      <w:r>
+        <w:rPr>
+          <w:b/>
+        </w:rPr>
+        <w:t xml:space="preserve">pens papers</w:t>
+      </w:r>
+      <w:r>
+        <w:t xml:space="preserve"> </w:t>
+      </w:r>
+      <w:r>
+        <w:t xml:space="preserve">on networking topics, contributes to</w:t>
+      </w:r>
+      <w:r>
+        <w:t xml:space="preserve"> </w:t>
+      </w:r>
+      <w:r>
+        <w:rPr>
+          <w:b/>
+        </w:rPr>
+        <w:t xml:space="preserve">FOSS</w:t>
+      </w:r>
+      <w:r>
+        <w:t xml:space="preserve"> </w:t>
+      </w:r>
+      <w:r>
+        <w:t xml:space="preserve">in</w:t>
+      </w:r>
+      <w:r>
+        <w:t xml:space="preserve"> </w:t>
+      </w:r>
+      <w:r>
+        <w:t xml:space="preserve">free time. He is awarded</w:t>
+      </w:r>
+      <w:r>
+        <w:t xml:space="preserve"> </w:t>
+      </w:r>
+      <w:r>
+        <w:rPr>
+          <w:b/>
+        </w:rPr>
+        <w:t xml:space="preserve">#6</w:t>
+      </w:r>
+      <w:r>
+        <w:t xml:space="preserve"> </w:t>
+      </w:r>
+      <w:r>
+        <w:t xml:space="preserve">times for</w:t>
+      </w:r>
+      <w:r>
+        <w:t xml:space="preserve"> </w:t>
+      </w:r>
+      <w:r>
+        <w:rPr>
+          <w:i/>
+        </w:rPr>
+        <w:t xml:space="preserve">timely delivery</w:t>
+      </w:r>
+      <w:r>
+        <w:t xml:space="preserve"> </w:t>
+      </w:r>
+      <w:r>
+        <w:t xml:space="preserve">of products,</w:t>
+      </w:r>
+      <w:r>
+        <w:t xml:space="preserve"> </w:t>
+      </w:r>
+      <w:r>
+        <w:rPr>
+          <w:i/>
+        </w:rPr>
+        <w:t xml:space="preserve">solving critical problems</w:t>
+      </w:r>
+      <w:r>
+        <w:t xml:space="preserve">, help in</w:t>
+      </w:r>
+      <w:r>
+        <w:t xml:space="preserve"> </w:t>
+      </w:r>
+      <w:r>
+        <w:rPr>
+          <w:b/>
+        </w:rPr>
+        <w:t xml:space="preserve">design wins</w:t>
       </w:r>
       <w:r>
         <w:t xml:space="preserve">.</w:t>
@@ -211,48 +262,10 @@
       <w:pPr>
         <w:pStyle w:val="Heading2"/>
       </w:pPr>
-      <w:bookmarkStart w:id="22" w:name="profile"/>
+      <w:bookmarkStart w:id="22" w:name="authored-articles"/>
       <w:bookmarkEnd w:id="22"/>
       <w:r>
-        <w:t xml:space="preserve">Profile</w:t>
-      </w:r>
-    </w:p>
-    <w:p>
-      <w:pPr>
-        <w:pStyle w:val="FirstParagraph"/>
-      </w:pPr>
-      <w:r>
-        <w:t xml:space="preserve">Ravikiran K.S. is a software engineer, author, and freelancer residing in Bangalore. He has over</w:t>
-      </w:r>
-      <w:r>
-        <w:t xml:space="preserve"> </w:t>
-      </w:r>
-      <w:r>
-        <w:rPr>
-          <w:b/>
-        </w:rPr>
-        <w:t xml:space="preserve">13 years</w:t>
-      </w:r>
-      <w:r>
-        <w:t xml:space="preserve"> </w:t>
-      </w:r>
-      <w:r>
-        <w:t xml:space="preserve">of</w:t>
-      </w:r>
-      <w:r>
-        <w:t xml:space="preserve"> </w:t>
-      </w:r>
-      <w:r>
-        <w:rPr>
-          <w:i/>
-        </w:rPr>
-        <w:t xml:space="preserve">hands-on experience</w:t>
-      </w:r>
-      <w:r>
-        <w:t xml:space="preserve"> </w:t>
-      </w:r>
-      <w:r>
-        <w:t xml:space="preserve">in developing high-quality, scalable software solutions delivering line-rate performance.</w:t>
+        <w:t xml:space="preserve">Authored Articles</w:t>
       </w:r>
     </w:p>
     <w:p>
@@ -263,139 +276,7 @@
           <w:ilvl w:val="0"/>
         </w:numPr>
       </w:pPr>
-      <w:r>
-        <w:t xml:space="preserve">He is ranked</w:t>
-      </w:r>
-      <w:r>
-        <w:t xml:space="preserve"> </w:t>
-      </w:r>
-      <w:r>
-        <w:rPr>
-          <w:b/>
-        </w:rPr>
-        <w:t xml:space="preserve">#1</w:t>
-      </w:r>
-      <w:r>
-        <w:t xml:space="preserve"> </w:t>
-      </w:r>
-      <w:r>
-        <w:t xml:space="preserve">with</w:t>
-      </w:r>
-      <w:r>
-        <w:t xml:space="preserve"> </w:t>
-      </w:r>
-      <w:r>
-        <w:rPr>
-          <w:i/>
-          <w:b/>
-        </w:rPr>
-        <w:t xml:space="preserve">82%</w:t>
-      </w:r>
-      <w:r>
-        <w:t xml:space="preserve"> </w:t>
-      </w:r>
-      <w:r>
-        <w:t xml:space="preserve">in Masters under faculty of Computer Science at RD University, Jabalpur.</w:t>
-      </w:r>
-    </w:p>
-    <w:p>
-      <w:pPr>
-        <w:pStyle w:val="Compact"/>
-        <w:numPr>
-          <w:numId w:val="1001"/>
-          <w:ilvl w:val="0"/>
-        </w:numPr>
-      </w:pPr>
-      <w:r>
-        <w:t xml:space="preserve">He is awarded</w:t>
-      </w:r>
-      <w:r>
-        <w:t xml:space="preserve"> </w:t>
-      </w:r>
-      <w:r>
-        <w:rPr>
-          <w:i/>
-          <w:b/>
-        </w:rPr>
-        <w:t xml:space="preserve">#6</w:t>
-      </w:r>
-      <w:r>
-        <w:t xml:space="preserve"> </w:t>
-      </w:r>
-      <w:r>
-        <w:t xml:space="preserve">times for timely delivery of products, solving critical problems, and help in design wins.</w:t>
-      </w:r>
-    </w:p>
-    <w:p>
-      <w:pPr>
-        <w:pStyle w:val="Compact"/>
-        <w:numPr>
-          <w:numId w:val="1001"/>
-          <w:ilvl w:val="0"/>
-        </w:numPr>
-      </w:pPr>
-      <w:r>
-        <w:t xml:space="preserve">He has delivered</w:t>
-      </w:r>
-      <w:r>
-        <w:t xml:space="preserve"> </w:t>
-      </w:r>
-      <w:r>
-        <w:rPr>
-          <w:b/>
-        </w:rPr>
-        <w:t xml:space="preserve">#9</w:t>
-      </w:r>
-      <w:r>
-        <w:t xml:space="preserve"> </w:t>
-      </w:r>
-      <w:r>
-        <w:t xml:space="preserve">products till date, of which</w:t>
-      </w:r>
-      <w:r>
-        <w:t xml:space="preserve"> </w:t>
-      </w:r>
-      <w:r>
-        <w:rPr>
-          <w:i/>
-        </w:rPr>
-        <w:t xml:space="preserve">#2 as sole developer</w:t>
-      </w:r>
-      <w:r>
-        <w:t xml:space="preserve">, which are commercially</w:t>
-      </w:r>
-      <w:r>
-        <w:t xml:space="preserve"> </w:t>
-      </w:r>
-      <w:r>
-        <w:rPr>
-          <w:b/>
-        </w:rPr>
-        <w:t xml:space="preserve">successful</w:t>
-      </w:r>
-      <w:r>
-        <w:t xml:space="preserve">.</w:t>
-      </w:r>
-    </w:p>
-    <w:p>
-      <w:pPr>
-        <w:pStyle w:val="Heading2"/>
-      </w:pPr>
-      <w:bookmarkStart w:id="23" w:name="authored-articles"/>
-      <w:bookmarkEnd w:id="23"/>
-      <w:r>
-        <w:t xml:space="preserve">Authored Articles</w:t>
-      </w:r>
-    </w:p>
-    <w:p>
-      <w:pPr>
-        <w:pStyle w:val="Compact"/>
-        <w:numPr>
-          <w:numId w:val="1002"/>
-          <w:ilvl w:val="0"/>
-        </w:numPr>
-      </w:pPr>
-      <w:hyperlink r:id="rId24">
+      <w:hyperlink r:id="rId23">
         <w:r>
           <w:rPr>
             <w:rStyle w:val="Hyperlink"/>
@@ -413,7 +294,7 @@
       <w:r>
         <w:t xml:space="preserve"> </w:t>
       </w:r>
-      <w:hyperlink r:id="rId25">
+      <w:hyperlink r:id="rId24">
         <w:r>
           <w:rPr>
             <w:rStyle w:val="Hyperlink"/>
@@ -427,7 +308,7 @@
       <w:r>
         <w:t xml:space="preserve"> </w:t>
       </w:r>
-      <w:hyperlink r:id="rId26">
+      <w:hyperlink r:id="rId25">
         <w:r>
           <w:rPr>
             <w:rStyle w:val="Hyperlink"/>
@@ -440,11 +321,11 @@
       <w:pPr>
         <w:pStyle w:val="Compact"/>
         <w:numPr>
-          <w:numId w:val="1002"/>
+          <w:numId w:val="1001"/>
           <w:ilvl w:val="0"/>
         </w:numPr>
       </w:pPr>
-      <w:hyperlink r:id="rId27">
+      <w:hyperlink r:id="rId26">
         <w:r>
           <w:rPr>
             <w:rStyle w:val="Hyperlink"/>
@@ -462,7 +343,7 @@
       <w:r>
         <w:t xml:space="preserve"> </w:t>
       </w:r>
-      <w:hyperlink r:id="rId28">
+      <w:hyperlink r:id="rId27">
         <w:r>
           <w:rPr>
             <w:rStyle w:val="Hyperlink"/>
@@ -476,7 +357,7 @@
       <w:r>
         <w:t xml:space="preserve"> </w:t>
       </w:r>
-      <w:hyperlink r:id="rId29">
+      <w:hyperlink r:id="rId28">
         <w:r>
           <w:rPr>
             <w:rStyle w:val="Hyperlink"/>
@@ -492,38 +373,38 @@
       <w:pPr>
         <w:pStyle w:val="Heading2"/>
       </w:pPr>
-      <w:bookmarkStart w:id="30" w:name="core-competencies"/>
+      <w:bookmarkStart w:id="29" w:name="core-competencies"/>
+      <w:bookmarkEnd w:id="29"/>
+      <w:r>
+        <w:t xml:space="preserve">Core Competencies</w:t>
+      </w:r>
+    </w:p>
+    <w:p>
+      <w:pPr>
+        <w:pStyle w:val="BlockText"/>
+      </w:pPr>
+      <w:r>
+        <w:t xml:space="preserve">Linux Containers . Kernel Programming . Platform Infra . Resiliency . Load Balancers . Open Source</w:t>
+      </w:r>
+      <w:r>
+        <w:t xml:space="preserve"> </w:t>
+      </w:r>
+      <w:r>
+        <w:t xml:space="preserve">NXOS . JUNOS . DCN . VLAN . VNTAG . VEPA . VRRP . IS-IS . SCTP . MLAG . FCoE . LLDP . SAF</w:t>
+      </w:r>
+      <w:r>
+        <w:t xml:space="preserve"> </w:t>
+      </w:r>
+      <w:r>
+        <w:t xml:space="preserve">Broadcom Trident2 . Netlogic XLR . Fulcrum Bali . 6Wind FastPath . Custom ASICs . Bonding Driver</w:t>
+      </w:r>
+    </w:p>
+    <w:p>
+      <w:pPr>
+        <w:pStyle w:val="Heading2"/>
+      </w:pPr>
+      <w:bookmarkStart w:id="30" w:name="professional-summary"/>
       <w:bookmarkEnd w:id="30"/>
-      <w:r>
-        <w:t xml:space="preserve">Core Competencies</w:t>
-      </w:r>
-    </w:p>
-    <w:p>
-      <w:pPr>
-        <w:pStyle w:val="BlockText"/>
-      </w:pPr>
-      <w:r>
-        <w:t xml:space="preserve">Linux Containers . Kernel Programming . Platform Infra . Resiliency . Load Balancers . Open Source</w:t>
-      </w:r>
-      <w:r>
-        <w:t xml:space="preserve"> </w:t>
-      </w:r>
-      <w:r>
-        <w:t xml:space="preserve">NXOS . JUNOS . DCN . VLAN . VNTAG . VEPA . VRRP . IS-IS . SCTP . MLAG . FCoE . LLDP . SAF</w:t>
-      </w:r>
-      <w:r>
-        <w:t xml:space="preserve"> </w:t>
-      </w:r>
-      <w:r>
-        <w:t xml:space="preserve">Broadcom Trident2 . Netlogic XLR . Fulcrum Bali . 6Wind FastPath . Custom ASICs . Bonding Driver</w:t>
-      </w:r>
-    </w:p>
-    <w:p>
-      <w:pPr>
-        <w:pStyle w:val="Heading2"/>
-      </w:pPr>
-      <w:bookmarkStart w:id="31" w:name="professional-summary"/>
-      <w:bookmarkEnd w:id="31"/>
       <w:r>
         <w:t xml:space="preserve">Professional Summary</w:t>
       </w:r>
@@ -556,7 +437,7 @@
       <w:r>
         <w:t xml:space="preserve"> </w:t>
       </w:r>
-      <w:hyperlink r:id="rId32">
+      <w:hyperlink r:id="rId31">
         <w:r>
           <w:rPr>
             <w:rStyle w:val="Hyperlink"/>
@@ -576,7 +457,7 @@
       <w:r>
         <w:t xml:space="preserve"> </w:t>
       </w:r>
-      <w:hyperlink r:id="rId33">
+      <w:hyperlink r:id="rId32">
         <w:r>
           <w:rPr>
             <w:rStyle w:val="Hyperlink"/>
@@ -594,7 +475,7 @@
       <w:r>
         <w:t xml:space="preserve"> </w:t>
       </w:r>
-      <w:hyperlink r:id="rId34">
+      <w:hyperlink r:id="rId33">
         <w:r>
           <w:rPr>
             <w:rStyle w:val="Hyperlink"/>
@@ -623,7 +504,7 @@
       <w:pPr>
         <w:pStyle w:val="Compact"/>
         <w:numPr>
-          <w:numId w:val="1003"/>
+          <w:numId w:val="1002"/>
           <w:ilvl w:val="0"/>
         </w:numPr>
       </w:pPr>
@@ -635,7 +516,7 @@
       <w:pPr>
         <w:pStyle w:val="Compact"/>
         <w:numPr>
-          <w:numId w:val="1003"/>
+          <w:numId w:val="1002"/>
           <w:ilvl w:val="0"/>
         </w:numPr>
       </w:pPr>
@@ -686,7 +567,7 @@
       <w:r>
         <w:t xml:space="preserve"> </w:t>
       </w:r>
-      <w:hyperlink r:id="rId35">
+      <w:hyperlink r:id="rId34">
         <w:r>
           <w:rPr>
             <w:rStyle w:val="Hyperlink"/>
@@ -712,7 +593,7 @@
       <w:r>
         <w:t xml:space="preserve"> </w:t>
       </w:r>
-      <w:hyperlink r:id="rId36">
+      <w:hyperlink r:id="rId35">
         <w:r>
           <w:rPr>
             <w:rStyle w:val="Hyperlink"/>
@@ -751,7 +632,7 @@
       <w:r>
         <w:t xml:space="preserve"> </w:t>
       </w:r>
-      <w:hyperlink r:id="rId37">
+      <w:hyperlink r:id="rId36">
         <w:r>
           <w:rPr>
             <w:rStyle w:val="Hyperlink"/>
@@ -771,7 +652,7 @@
       <w:pPr>
         <w:pStyle w:val="Compact"/>
         <w:numPr>
-          <w:numId w:val="1004"/>
+          <w:numId w:val="1003"/>
           <w:ilvl w:val="0"/>
         </w:numPr>
       </w:pPr>
@@ -822,7 +703,7 @@
       <w:r>
         <w:t xml:space="preserve"> </w:t>
       </w:r>
-      <w:hyperlink r:id="rId38">
+      <w:hyperlink r:id="rId37">
         <w:r>
           <w:rPr>
             <w:rStyle w:val="Hyperlink"/>
@@ -885,11 +766,11 @@
     <w:p>
       <w:pPr>
         <w:numPr>
-          <w:numId w:val="1005"/>
+          <w:numId w:val="1004"/>
           <w:ilvl w:val="0"/>
         </w:numPr>
       </w:pPr>
-      <w:hyperlink r:id="rId39">
+      <w:hyperlink r:id="rId38">
         <w:r>
           <w:rPr>
             <w:rStyle w:val="Hyperlink"/>
@@ -935,11 +816,11 @@
     <w:p>
       <w:pPr>
         <w:numPr>
-          <w:numId w:val="1005"/>
+          <w:numId w:val="1004"/>
           <w:ilvl w:val="0"/>
         </w:numPr>
       </w:pPr>
-      <w:hyperlink r:id="rId24">
+      <w:hyperlink r:id="rId23">
         <w:r>
           <w:rPr>
             <w:rStyle w:val="Hyperlink"/>
@@ -1006,11 +887,11 @@
     <w:p>
       <w:pPr>
         <w:numPr>
-          <w:numId w:val="1005"/>
+          <w:numId w:val="1004"/>
           <w:ilvl w:val="0"/>
         </w:numPr>
       </w:pPr>
-      <w:hyperlink r:id="rId27">
+      <w:hyperlink r:id="rId26">
         <w:r>
           <w:rPr>
             <w:rStyle w:val="Hyperlink"/>
@@ -1107,11 +988,11 @@
     <w:p>
       <w:pPr>
         <w:numPr>
-          <w:numId w:val="1005"/>
+          <w:numId w:val="1004"/>
           <w:ilvl w:val="0"/>
         </w:numPr>
       </w:pPr>
-      <w:hyperlink r:id="rId40">
+      <w:hyperlink r:id="rId39">
         <w:r>
           <w:rPr>
             <w:rStyle w:val="Hyperlink"/>
@@ -1188,7 +1069,7 @@
       <w:r>
         <w:t xml:space="preserve"> </w:t>
       </w:r>
-      <w:hyperlink r:id="rId41">
+      <w:hyperlink r:id="rId40">
         <w:r>
           <w:rPr>
             <w:rStyle w:val="Hyperlink"/>
@@ -1203,7 +1084,7 @@
       <w:r>
         <w:t xml:space="preserve"> </w:t>
       </w:r>
-      <w:hyperlink r:id="rId42">
+      <w:hyperlink r:id="rId41">
         <w:r>
           <w:rPr>
             <w:rStyle w:val="Hyperlink"/>
@@ -1223,7 +1104,7 @@
       <w:r>
         <w:t xml:space="preserve"> </w:t>
       </w:r>
-      <w:hyperlink r:id="rId43">
+      <w:hyperlink r:id="rId42">
         <w:r>
           <w:rPr>
             <w:rStyle w:val="Hyperlink"/>
@@ -1238,7 +1119,7 @@
       <w:r>
         <w:t xml:space="preserve"> </w:t>
       </w:r>
-      <w:hyperlink r:id="rId44">
+      <w:hyperlink r:id="rId43">
         <w:r>
           <w:rPr>
             <w:rStyle w:val="Hyperlink"/>
@@ -1258,8 +1139,8 @@
       <w:pPr>
         <w:pStyle w:val="Heading2"/>
       </w:pPr>
-      <w:bookmarkStart w:id="45" w:name="open-source-contributions"/>
-      <w:bookmarkEnd w:id="45"/>
+      <w:bookmarkStart w:id="44" w:name="open-source-contributions"/>
+      <w:bookmarkEnd w:id="44"/>
       <w:r>
         <w:t xml:space="preserve">Open Source Contributions</w:t>
       </w:r>
@@ -1268,11 +1149,11 @@
       <w:pPr>
         <w:pStyle w:val="Compact"/>
         <w:numPr>
-          <w:numId w:val="1006"/>
+          <w:numId w:val="1005"/>
           <w:ilvl w:val="0"/>
         </w:numPr>
       </w:pPr>
-      <w:hyperlink r:id="rId46">
+      <w:hyperlink r:id="rId45">
         <w:r>
           <w:rPr>
             <w:rStyle w:val="Hyperlink"/>
@@ -1285,11 +1166,11 @@
       <w:pPr>
         <w:pStyle w:val="Compact"/>
         <w:numPr>
-          <w:numId w:val="1006"/>
+          <w:numId w:val="1005"/>
           <w:ilvl w:val="0"/>
         </w:numPr>
       </w:pPr>
-      <w:hyperlink r:id="rId47">
+      <w:hyperlink r:id="rId46">
         <w:r>
           <w:rPr>
             <w:rStyle w:val="Hyperlink"/>
@@ -1302,11 +1183,11 @@
       <w:pPr>
         <w:pStyle w:val="Compact"/>
         <w:numPr>
-          <w:numId w:val="1006"/>
+          <w:numId w:val="1005"/>
           <w:ilvl w:val="0"/>
         </w:numPr>
       </w:pPr>
-      <w:hyperlink r:id="rId48">
+      <w:hyperlink r:id="rId47">
         <w:r>
           <w:rPr>
             <w:rStyle w:val="Hyperlink"/>
@@ -1319,11 +1200,11 @@
       <w:pPr>
         <w:pStyle w:val="Compact"/>
         <w:numPr>
-          <w:numId w:val="1006"/>
+          <w:numId w:val="1005"/>
           <w:ilvl w:val="0"/>
         </w:numPr>
       </w:pPr>
-      <w:hyperlink r:id="rId49">
+      <w:hyperlink r:id="rId48">
         <w:r>
           <w:rPr>
             <w:rStyle w:val="Hyperlink"/>
@@ -1345,6 +1226,179 @@
       </w:pPr>
       <w:r>
         <w:rPr>
+          <w:i/>
+        </w:rPr>
+        <w:t xml:space="preserve">Curious programmer</w:t>
+      </w:r>
+      <w:r>
+        <w:t xml:space="preserve"> </w:t>
+      </w:r>
+      <w:r>
+        <w:t xml:space="preserve">who has</w:t>
+      </w:r>
+      <w:r>
+        <w:t xml:space="preserve"> </w:t>
+      </w:r>
+      <w:r>
+        <w:rPr>
+          <w:b/>
+        </w:rPr>
+        <w:t xml:space="preserve">solved complex problems</w:t>
+      </w:r>
+      <w:r>
+        <w:t xml:space="preserve"> </w:t>
+      </w:r>
+      <w:r>
+        <w:t xml:space="preserve">under tight</w:t>
+      </w:r>
+      <w:r>
+        <w:t xml:space="preserve"> </w:t>
+      </w:r>
+      <w:r>
+        <w:rPr>
+          <w:i/>
+        </w:rPr>
+        <w:t xml:space="preserve">deadlines</w:t>
+      </w:r>
+      <w:r>
+        <w:t xml:space="preserve">, and delivered</w:t>
+      </w:r>
+      <w:r>
+        <w:t xml:space="preserve"> </w:t>
+      </w:r>
+      <w:r>
+        <w:rPr>
+          <w:b/>
+        </w:rPr>
+        <w:t xml:space="preserve">quality</w:t>
+      </w:r>
+      <w:r>
+        <w:t xml:space="preserve"> </w:t>
+      </w:r>
+      <w:r>
+        <w:t xml:space="preserve">software.</w:t>
+      </w:r>
+      <w:r>
+        <w:t xml:space="preserve"> </w:t>
+      </w:r>
+      <w:r>
+        <w:t xml:space="preserve">Has</w:t>
+      </w:r>
+      <w:r>
+        <w:t xml:space="preserve"> </w:t>
+      </w:r>
+      <w:r>
+        <w:rPr>
+          <w:b/>
+        </w:rPr>
+        <w:t xml:space="preserve">hands-on experience</w:t>
+      </w:r>
+      <w:r>
+        <w:t xml:space="preserve"> </w:t>
+      </w:r>
+      <w:r>
+        <w:t xml:space="preserve">of writing sofware for</w:t>
+      </w:r>
+      <w:r>
+        <w:t xml:space="preserve"> </w:t>
+      </w:r>
+      <w:r>
+        <w:rPr>
+          <w:b/>
+        </w:rPr>
+        <w:t xml:space="preserve">network elements</w:t>
+      </w:r>
+      <w:r>
+        <w:t xml:space="preserve"> </w:t>
+      </w:r>
+      <w:r>
+        <w:t xml:space="preserve">like switch, router, gateway, load-balancer.</w:t>
+      </w:r>
+      <w:r>
+        <w:t xml:space="preserve"> </w:t>
+      </w:r>
+      <w:r>
+        <w:t xml:space="preserve">Frequently</w:t>
+      </w:r>
+      <w:r>
+        <w:t xml:space="preserve"> </w:t>
+      </w:r>
+      <w:r>
+        <w:rPr>
+          <w:b/>
+        </w:rPr>
+        <w:t xml:space="preserve">prototypes new ideas</w:t>
+      </w:r>
+      <w:r>
+        <w:t xml:space="preserve"> </w:t>
+      </w:r>
+      <w:r>
+        <w:t xml:space="preserve">on</w:t>
+      </w:r>
+      <w:r>
+        <w:t xml:space="preserve"> </w:t>
+      </w:r>
+      <w:r>
+        <w:rPr>
+          <w:i/>
+        </w:rPr>
+        <w:t xml:space="preserve">latest technology trends</w:t>
+      </w:r>
+      <w:r>
+        <w:t xml:space="preserve"> </w:t>
+      </w:r>
+      <w:r>
+        <w:t xml:space="preserve">to identify and deliver new</w:t>
+      </w:r>
+      <w:r>
+        <w:t xml:space="preserve"> </w:t>
+      </w:r>
+      <w:r>
+        <w:rPr>
+          <w:b/>
+        </w:rPr>
+        <w:t xml:space="preserve">competitive features</w:t>
+      </w:r>
+      <w:r>
+        <w:t xml:space="preserve">.</w:t>
+      </w:r>
+      <w:r>
+        <w:t xml:space="preserve"> </w:t>
+      </w:r>
+      <w:r>
+        <w:t xml:space="preserve">He is obsessed with efficiency,</w:t>
+      </w:r>
+      <w:r>
+        <w:t xml:space="preserve"> </w:t>
+      </w:r>
+      <w:r>
+        <w:rPr>
+          <w:b/>
+        </w:rPr>
+        <w:t xml:space="preserve">automates as hobby</w:t>
+      </w:r>
+      <w:r>
+        <w:t xml:space="preserve">, listens to understand, learns from failures,</w:t>
+      </w:r>
+      <w:r>
+        <w:t xml:space="preserve"> </w:t>
+      </w:r>
+      <w:r>
+        <w:rPr>
+          <w:b/>
+        </w:rPr>
+        <w:t xml:space="preserve">gets job done</w:t>
+      </w:r>
+      <w:r>
+        <w:t xml:space="preserve">.</w:t>
+      </w:r>
+    </w:p>
+    <w:p>
+      <w:pPr>
+        <w:pStyle w:val="BodyText"/>
+      </w:pPr>
+      <w:r>
+        <w:rPr>
           <w:b/>
         </w:rPr>
         <w:t xml:space="preserve">13 yrs</w:t>
@@ -1447,7 +1501,7 @@
       <w:r>
         <w:t xml:space="preserve"> </w:t>
       </w:r>
-      <w:hyperlink r:id="rId50">
+      <w:hyperlink r:id="rId49">
         <w:r>
           <w:rPr>
             <w:rStyle w:val="Hyperlink"/>
@@ -1461,7 +1515,7 @@
       <w:r>
         <w:t xml:space="preserve"> </w:t>
       </w:r>
-      <w:hyperlink r:id="rId51">
+      <w:hyperlink r:id="rId50">
         <w:r>
           <w:rPr>
             <w:rStyle w:val="Hyperlink"/>
@@ -1475,7 +1529,7 @@
       <w:r>
         <w:t xml:space="preserve"> </w:t>
       </w:r>
-      <w:hyperlink r:id="rId52">
+      <w:hyperlink r:id="rId51">
         <w:r>
           <w:rPr>
             <w:rStyle w:val="Hyperlink"/>
@@ -1592,7 +1646,7 @@
     </w:lvl>
   </w:abstractNum>
   <w:abstractNum w:abstractNumId="990">
-    <w:nsid w:val="438690f6"/>
+    <w:nsid w:val="6dbecddc"/>
     <w:multiLevelType w:val="multilevel"/>
     <w:lvl w:ilvl="0">
       <w:numFmt w:val="bullet"/>
@@ -1673,7 +1727,7 @@
     </w:lvl>
   </w:abstractNum>
   <w:abstractNum w:abstractNumId="991">
-    <w:nsid w:val="e4377e95"/>
+    <w:nsid w:val="66aab53f"/>
     <w:multiLevelType w:val="multilevel"/>
     <w:lvl w:ilvl="0">
       <w:numFmt w:val="bullet"/>
@@ -1772,9 +1826,6 @@
     <w:abstractNumId w:val="991"/>
   </w:num>
   <w:num w:numId="1005">
-    <w:abstractNumId w:val="991"/>
-  </w:num>
-  <w:num w:numId="1006">
     <w:abstractNumId w:val="991"/>
   </w:num>
 </w:numbering>

</xml_diff>

<commit_message>
Update the resume with numbers and charts with industry standard
</commit_message>
<xml_diff>
--- a/resume.docx
+++ b/resume.docx
@@ -32,7 +32,108 @@
         <w:pStyle w:val="FirstParagraph"/>
       </w:pPr>
       <w:r>
-        <w:t xml:space="preserve">Ravi is</w:t>
+        <w:t xml:space="preserve">Ravi is a</w:t>
+      </w:r>
+      <w:r>
+        <w:t xml:space="preserve"> </w:t>
+      </w:r>
+      <w:r>
+        <w:rPr>
+          <w:b/>
+        </w:rPr>
+        <w:t xml:space="preserve">programmer, author, and inventor</w:t>
+      </w:r>
+      <w:r>
+        <w:t xml:space="preserve"> </w:t>
+      </w:r>
+      <w:r>
+        <w:t xml:space="preserve">residing in Bangalore. Over a decade of</w:t>
+      </w:r>
+      <w:r>
+        <w:t xml:space="preserve"> </w:t>
+      </w:r>
+      <w:r>
+        <w:rPr>
+          <w:b/>
+        </w:rPr>
+        <w:t xml:space="preserve">hands-on career</w:t>
+      </w:r>
+      <w:r>
+        <w:t xml:space="preserve">, he has</w:t>
+      </w:r>
+      <w:r>
+        <w:t xml:space="preserve"> </w:t>
+      </w:r>
+      <w:r>
+        <w:t xml:space="preserve">developed</w:t>
+      </w:r>
+      <w:r>
+        <w:t xml:space="preserve"> </w:t>
+      </w:r>
+      <w:r>
+        <w:rPr>
+          <w:b/>
+        </w:rPr>
+        <w:t xml:space="preserve">#9</w:t>
+      </w:r>
+      <w:r>
+        <w:t xml:space="preserve"> </w:t>
+      </w:r>
+      <w:hyperlink r:id="rId22">
+        <w:r>
+          <w:rPr>
+            <w:rStyle w:val="Hyperlink"/>
+          </w:rPr>
+          <w:t xml:space="preserve">network products</w:t>
+        </w:r>
+      </w:hyperlink>
+      <w:r>
+        <w:t xml:space="preserve"> </w:t>
+      </w:r>
+      <w:r>
+        <w:t xml:space="preserve">for top networking companies including</w:t>
+      </w:r>
+      <w:r>
+        <w:t xml:space="preserve"> </w:t>
+      </w:r>
+      <w:r>
+        <w:rPr>
+          <w:b/>
+        </w:rPr>
+        <w:t xml:space="preserve">Cisco &amp; Juniper</w:t>
+      </w:r>
+      <w:r>
+        <w:t xml:space="preserve">.</w:t>
+      </w:r>
+      <w:r>
+        <w:t xml:space="preserve"> </w:t>
+      </w:r>
+      <w:r>
+        <w:t xml:space="preserve">Off #9,</w:t>
+      </w:r>
+      <w:r>
+        <w:t xml:space="preserve"> </w:t>
+      </w:r>
+      <w:r>
+        <w:rPr>
+          <w:b/>
+        </w:rPr>
+        <w:t xml:space="preserve">#4 products</w:t>
+      </w:r>
+      <w:r>
+        <w:t xml:space="preserve"> </w:t>
+      </w:r>
+      <w:r>
+        <w:t xml:space="preserve">have made</w:t>
+      </w:r>
+      <w:r>
+        <w:t xml:space="preserve"> </w:t>
+      </w:r>
+      <w:r>
+        <w:rPr>
+          <w:b/>
+        </w:rPr>
+        <w:t xml:space="preserve">&gt;$28M</w:t>
       </w:r>
       <w:r>
         <w:t xml:space="preserve"> </w:t>
@@ -41,34 +142,97 @@
         <w:rPr>
           <w:i/>
         </w:rPr>
-        <w:t xml:space="preserve">programmer, author, and inventor</w:t>
-      </w:r>
-      <w:r>
-        <w:t xml:space="preserve"> </w:t>
-      </w:r>
-      <w:r>
-        <w:t xml:space="preserve">residing in Bangalore. Over decade of</w:t>
-      </w:r>
-      <w:r>
-        <w:t xml:space="preserve"> </w:t>
-      </w:r>
-      <w:r>
-        <w:rPr>
-          <w:b/>
-        </w:rPr>
-        <w:t xml:space="preserve">hands-on career</w:t>
-      </w:r>
-      <w:r>
-        <w:t xml:space="preserve">, he developed</w:t>
-      </w:r>
-      <w:r>
-        <w:t xml:space="preserve"> </w:t>
-      </w:r>
-      <w:r>
-        <w:rPr>
-          <w:b/>
-        </w:rPr>
-        <w:t xml:space="preserve">#9</w:t>
+        <w:t xml:space="preserve">in revenue</w:t>
+      </w:r>
+      <w:r>
+        <w:t xml:space="preserve">;</w:t>
+      </w:r>
+      <w:r>
+        <w:t xml:space="preserve"> </w:t>
+      </w:r>
+      <w:r>
+        <w:rPr>
+          <w:b/>
+        </w:rPr>
+        <w:t xml:space="preserve">44%</w:t>
+      </w:r>
+      <w:r>
+        <w:t xml:space="preserve"> </w:t>
+      </w:r>
+      <w:r>
+        <w:t xml:space="preserve">success rate, while industry average is</w:t>
+      </w:r>
+      <w:r>
+        <w:t xml:space="preserve"> </w:t>
+      </w:r>
+      <w:hyperlink r:id="rId23">
+        <w:r>
+          <w:rPr>
+            <w:rStyle w:val="Hyperlink"/>
+            <w:i/>
+          </w:rPr>
+          <w:t xml:space="preserve">25%</w:t>
+        </w:r>
+      </w:hyperlink>
+      <w:r>
+        <w:t xml:space="preserve">.</w:t>
+      </w:r>
+      <w:r>
+        <w:t xml:space="preserve"> </w:t>
+      </w:r>
+      <w:r>
+        <w:t xml:space="preserve">In academia, he</w:t>
+      </w:r>
+      <w:r>
+        <w:t xml:space="preserve"> </w:t>
+      </w:r>
+      <w:r>
+        <w:rPr>
+          <w:b/>
+        </w:rPr>
+        <w:t xml:space="preserve">ranks #1</w:t>
+      </w:r>
+      <w:r>
+        <w:t xml:space="preserve"> </w:t>
+      </w:r>
+      <w:r>
+        <w:t xml:space="preserve">with</w:t>
+      </w:r>
+      <w:r>
+        <w:t xml:space="preserve"> </w:t>
+      </w:r>
+      <w:r>
+        <w:rPr>
+          <w:b/>
+        </w:rPr>
+        <w:t xml:space="preserve">82% aggregate in Masters</w:t>
+      </w:r>
+      <w:r>
+        <w:t xml:space="preserve"> </w:t>
+      </w:r>
+      <w:r>
+        <w:t xml:space="preserve">under faculty of Computer Science at</w:t>
+      </w:r>
+      <w:r>
+        <w:t xml:space="preserve"> </w:t>
+      </w:r>
+      <w:hyperlink r:id="rId24">
+        <w:r>
+          <w:rPr>
+            <w:rStyle w:val="Hyperlink"/>
+            <w:b/>
+          </w:rPr>
+          <w:t xml:space="preserve">RD University, Jabalpur</w:t>
+        </w:r>
+      </w:hyperlink>
+      <w:r>
+        <w:t xml:space="preserve">.</w:t>
+      </w:r>
+      <w:r>
+        <w:t xml:space="preserve"> </w:t>
+      </w:r>
+      <w:r>
+        <w:t xml:space="preserve">He</w:t>
       </w:r>
       <w:r>
         <w:t xml:space="preserve"> </w:t>
@@ -77,31 +241,80 @@
         <w:rPr>
           <w:i/>
         </w:rPr>
-        <w:t xml:space="preserve">network products</w:t>
-      </w:r>
-      <w:r>
-        <w:t xml:space="preserve">, of which</w:t>
-      </w:r>
-      <w:r>
-        <w:t xml:space="preserve"> </w:t>
-      </w:r>
-      <w:r>
-        <w:rPr>
-          <w:b/>
-        </w:rPr>
-        <w:t xml:space="preserve">#3</w:t>
-      </w:r>
-      <w:r>
-        <w:t xml:space="preserve"> </w:t>
-      </w:r>
-      <w:r>
-        <w:t xml:space="preserve">have made &gt;</w:t>
-      </w:r>
-      <w:r>
-        <w:rPr>
-          <w:b/>
-        </w:rPr>
-        <w:t xml:space="preserve">$18M</w:t>
+        <w:t xml:space="preserve">pens papers</w:t>
+      </w:r>
+      <w:r>
+        <w:t xml:space="preserve"> </w:t>
+      </w:r>
+      <w:r>
+        <w:t xml:space="preserve">on</w:t>
+      </w:r>
+      <w:r>
+        <w:t xml:space="preserve"> </w:t>
+      </w:r>
+      <w:hyperlink r:id="rId25">
+        <w:r>
+          <w:rPr>
+            <w:rStyle w:val="Hyperlink"/>
+          </w:rPr>
+          <w:t xml:space="preserve">networking topics</w:t>
+        </w:r>
+      </w:hyperlink>
+      <w:r>
+        <w:t xml:space="preserve">, contributes to</w:t>
+      </w:r>
+      <w:r>
+        <w:t xml:space="preserve"> </w:t>
+      </w:r>
+      <w:hyperlink r:id="rId26">
+        <w:r>
+          <w:rPr>
+            <w:rStyle w:val="Hyperlink"/>
+            <w:i/>
+          </w:rPr>
+          <w:t xml:space="preserve">open-source</w:t>
+        </w:r>
+      </w:hyperlink>
+      <w:r>
+        <w:t xml:space="preserve">, and hacks</w:t>
+      </w:r>
+      <w:r>
+        <w:t xml:space="preserve"> </w:t>
+      </w:r>
+      <w:hyperlink r:id="rId27">
+        <w:r>
+          <w:rPr>
+            <w:rStyle w:val="Hyperlink"/>
+          </w:rPr>
+          <w:t xml:space="preserve">new technology</w:t>
+        </w:r>
+      </w:hyperlink>
+      <w:r>
+        <w:t xml:space="preserve"> </w:t>
+      </w:r>
+      <w:r>
+        <w:t xml:space="preserve">in his spare time.</w:t>
+      </w:r>
+      <w:r>
+        <w:t xml:space="preserve"> </w:t>
+      </w:r>
+      <w:r>
+        <w:t xml:space="preserve">He is awarded</w:t>
+      </w:r>
+      <w:r>
+        <w:t xml:space="preserve"> </w:t>
+      </w:r>
+      <w:r>
+        <w:rPr>
+          <w:b/>
+        </w:rPr>
+        <w:t xml:space="preserve">#6</w:t>
+      </w:r>
+      <w:r>
+        <w:t xml:space="preserve"> </w:t>
+      </w:r>
+      <w:r>
+        <w:t xml:space="preserve">times for</w:t>
       </w:r>
       <w:r>
         <w:t xml:space="preserve"> </w:t>
@@ -110,34 +323,13 @@
         <w:rPr>
           <w:i/>
         </w:rPr>
-        <w:t xml:space="preserve">in revenue</w:t>
-      </w:r>
-      <w:r>
-        <w:t xml:space="preserve">. He ranks</w:t>
-      </w:r>
-      <w:r>
-        <w:t xml:space="preserve"> </w:t>
-      </w:r>
-      <w:r>
-        <w:rPr>
-          <w:b/>
-        </w:rPr>
-        <w:t xml:space="preserve">#1</w:t>
-      </w:r>
-      <w:r>
-        <w:t xml:space="preserve"> </w:t>
-      </w:r>
-      <w:r>
-        <w:t xml:space="preserve">with</w:t>
-      </w:r>
-      <w:r>
-        <w:t xml:space="preserve"> </w:t>
-      </w:r>
-      <w:r>
-        <w:rPr>
-          <w:b/>
-        </w:rPr>
-        <w:t xml:space="preserve">82%</w:t>
+        <w:t xml:space="preserve">timely delivery</w:t>
+      </w:r>
+      <w:r>
+        <w:t xml:space="preserve"> </w:t>
+      </w:r>
+      <w:r>
+        <w:t xml:space="preserve">of products,</w:t>
       </w:r>
       <w:r>
         <w:t xml:space="preserve"> </w:t>
@@ -146,97 +338,10 @@
         <w:rPr>
           <w:i/>
         </w:rPr>
-        <w:t xml:space="preserve">in Masters</w:t>
-      </w:r>
-      <w:r>
-        <w:t xml:space="preserve"> </w:t>
-      </w:r>
-      <w:r>
-        <w:t xml:space="preserve">under faculty</w:t>
-      </w:r>
-      <w:r>
-        <w:t xml:space="preserve"> </w:t>
-      </w:r>
-      <w:r>
-        <w:t xml:space="preserve">of Computer Science at RD University, Jabalpur. He</w:t>
-      </w:r>
-      <w:r>
-        <w:t xml:space="preserve"> </w:t>
-      </w:r>
-      <w:r>
-        <w:rPr>
-          <w:b/>
-        </w:rPr>
-        <w:t xml:space="preserve">pens papers</w:t>
-      </w:r>
-      <w:r>
-        <w:t xml:space="preserve"> </w:t>
-      </w:r>
-      <w:r>
-        <w:t xml:space="preserve">on networking topics, contributes to</w:t>
-      </w:r>
-      <w:r>
-        <w:t xml:space="preserve"> </w:t>
-      </w:r>
-      <w:r>
-        <w:rPr>
-          <w:b/>
-        </w:rPr>
-        <w:t xml:space="preserve">FOSS</w:t>
-      </w:r>
-      <w:r>
-        <w:t xml:space="preserve"> </w:t>
-      </w:r>
-      <w:r>
-        <w:t xml:space="preserve">in</w:t>
-      </w:r>
-      <w:r>
-        <w:t xml:space="preserve"> </w:t>
-      </w:r>
-      <w:r>
-        <w:t xml:space="preserve">free time. He is awarded</w:t>
-      </w:r>
-      <w:r>
-        <w:t xml:space="preserve"> </w:t>
-      </w:r>
-      <w:r>
-        <w:rPr>
-          <w:b/>
-        </w:rPr>
-        <w:t xml:space="preserve">#6</w:t>
-      </w:r>
-      <w:r>
-        <w:t xml:space="preserve"> </w:t>
-      </w:r>
-      <w:r>
-        <w:t xml:space="preserve">times for</w:t>
-      </w:r>
-      <w:r>
-        <w:t xml:space="preserve"> </w:t>
-      </w:r>
-      <w:r>
-        <w:rPr>
-          <w:i/>
-        </w:rPr>
-        <w:t xml:space="preserve">timely delivery</w:t>
-      </w:r>
-      <w:r>
-        <w:t xml:space="preserve"> </w:t>
-      </w:r>
-      <w:r>
-        <w:t xml:space="preserve">of products,</w:t>
-      </w:r>
-      <w:r>
-        <w:t xml:space="preserve"> </w:t>
-      </w:r>
-      <w:r>
-        <w:rPr>
-          <w:i/>
-        </w:rPr>
         <w:t xml:space="preserve">solving critical problems</w:t>
       </w:r>
       <w:r>
-        <w:t xml:space="preserve">, help in</w:t>
+        <w:t xml:space="preserve">, help in securing</w:t>
       </w:r>
       <w:r>
         <w:t xml:space="preserve"> </w:t>
@@ -262,8 +367,8 @@
       <w:pPr>
         <w:pStyle w:val="Heading2"/>
       </w:pPr>
-      <w:bookmarkStart w:id="22" w:name="authored-articles"/>
-      <w:bookmarkEnd w:id="22"/>
+      <w:bookmarkStart w:id="28" w:name="authored-articles"/>
+      <w:bookmarkEnd w:id="28"/>
       <w:r>
         <w:t xml:space="preserve">Authored Articles</w:t>
       </w:r>
@@ -276,7 +381,7 @@
           <w:ilvl w:val="0"/>
         </w:numPr>
       </w:pPr>
-      <w:hyperlink r:id="rId23">
+      <w:hyperlink r:id="rId29">
         <w:r>
           <w:rPr>
             <w:rStyle w:val="Hyperlink"/>
@@ -294,7 +399,7 @@
       <w:r>
         <w:t xml:space="preserve"> </w:t>
       </w:r>
-      <w:hyperlink r:id="rId24">
+      <w:hyperlink r:id="rId30">
         <w:r>
           <w:rPr>
             <w:rStyle w:val="Hyperlink"/>
@@ -308,7 +413,7 @@
       <w:r>
         <w:t xml:space="preserve"> </w:t>
       </w:r>
-      <w:hyperlink r:id="rId25">
+      <w:hyperlink r:id="rId31">
         <w:r>
           <w:rPr>
             <w:rStyle w:val="Hyperlink"/>
@@ -325,7 +430,7 @@
           <w:ilvl w:val="0"/>
         </w:numPr>
       </w:pPr>
-      <w:hyperlink r:id="rId26">
+      <w:hyperlink r:id="rId32">
         <w:r>
           <w:rPr>
             <w:rStyle w:val="Hyperlink"/>
@@ -343,7 +448,7 @@
       <w:r>
         <w:t xml:space="preserve"> </w:t>
       </w:r>
-      <w:hyperlink r:id="rId27">
+      <w:hyperlink r:id="rId33">
         <w:r>
           <w:rPr>
             <w:rStyle w:val="Hyperlink"/>
@@ -357,7 +462,7 @@
       <w:r>
         <w:t xml:space="preserve"> </w:t>
       </w:r>
-      <w:hyperlink r:id="rId28">
+      <w:hyperlink r:id="rId34">
         <w:r>
           <w:rPr>
             <w:rStyle w:val="Hyperlink"/>
@@ -373,8 +478,8 @@
       <w:pPr>
         <w:pStyle w:val="Heading2"/>
       </w:pPr>
-      <w:bookmarkStart w:id="29" w:name="core-competencies"/>
-      <w:bookmarkEnd w:id="29"/>
+      <w:bookmarkStart w:id="35" w:name="core-competencies"/>
+      <w:bookmarkEnd w:id="35"/>
       <w:r>
         <w:t xml:space="preserve">Core Competencies</w:t>
       </w:r>
@@ -403,8 +508,8 @@
       <w:pPr>
         <w:pStyle w:val="Heading2"/>
       </w:pPr>
-      <w:bookmarkStart w:id="30" w:name="professional-summary"/>
-      <w:bookmarkEnd w:id="30"/>
+      <w:bookmarkStart w:id="36" w:name="professional-summary"/>
+      <w:bookmarkEnd w:id="36"/>
       <w:r>
         <w:t xml:space="preserve">Professional Summary</w:t>
       </w:r>
@@ -437,7 +542,7 @@
       <w:r>
         <w:t xml:space="preserve"> </w:t>
       </w:r>
-      <w:hyperlink r:id="rId31">
+      <w:hyperlink r:id="rId37">
         <w:r>
           <w:rPr>
             <w:rStyle w:val="Hyperlink"/>
@@ -452,12 +557,12 @@
         <w:pStyle w:val="FirstParagraph"/>
       </w:pPr>
       <w:r>
-        <w:t xml:space="preserve">As Individual Contributor, delivers FCoE access features on both</w:t>
-      </w:r>
-      <w:r>
-        <w:t xml:space="preserve"> </w:t>
-      </w:r>
-      <w:hyperlink r:id="rId32">
+        <w:t xml:space="preserve">As Individual Contributor, delivers FCoE access features on</w:t>
+      </w:r>
+      <w:r>
+        <w:t xml:space="preserve"> </w:t>
+      </w:r>
+      <w:hyperlink r:id="rId38">
         <w:r>
           <w:rPr>
             <w:rStyle w:val="Hyperlink"/>
@@ -470,18 +575,18 @@
         <w:t xml:space="preserve"> </w:t>
       </w:r>
       <w:r>
-        <w:t xml:space="preserve">&amp;</w:t>
-      </w:r>
-      <w:r>
-        <w:t xml:space="preserve"> </w:t>
-      </w:r>
-      <w:hyperlink r:id="rId33">
+        <w:t xml:space="preserve">and</w:t>
+      </w:r>
+      <w:r>
+        <w:t xml:space="preserve"> </w:t>
+      </w:r>
+      <w:hyperlink r:id="rId39">
         <w:r>
           <w:rPr>
             <w:rStyle w:val="Hyperlink"/>
             <w:b/>
           </w:rPr>
-          <w:t xml:space="preserve">N7000 Core switches</w:t>
+          <w:t xml:space="preserve">N7000 DC Core switches</w:t>
         </w:r>
       </w:hyperlink>
       <w:r>
@@ -567,7 +672,7 @@
       <w:r>
         <w:t xml:space="preserve"> </w:t>
       </w:r>
-      <w:hyperlink r:id="rId34">
+      <w:hyperlink r:id="rId40">
         <w:r>
           <w:rPr>
             <w:rStyle w:val="Hyperlink"/>
@@ -593,7 +698,7 @@
       <w:r>
         <w:t xml:space="preserve"> </w:t>
       </w:r>
-      <w:hyperlink r:id="rId35">
+      <w:hyperlink r:id="rId41">
         <w:r>
           <w:rPr>
             <w:rStyle w:val="Hyperlink"/>
@@ -632,7 +737,7 @@
       <w:r>
         <w:t xml:space="preserve"> </w:t>
       </w:r>
-      <w:hyperlink r:id="rId36">
+      <w:hyperlink r:id="rId42">
         <w:r>
           <w:rPr>
             <w:rStyle w:val="Hyperlink"/>
@@ -703,7 +808,7 @@
       <w:r>
         <w:t xml:space="preserve"> </w:t>
       </w:r>
-      <w:hyperlink r:id="rId37">
+      <w:hyperlink r:id="rId43">
         <w:r>
           <w:rPr>
             <w:rStyle w:val="Hyperlink"/>
@@ -770,7 +875,7 @@
           <w:ilvl w:val="0"/>
         </w:numPr>
       </w:pPr>
-      <w:hyperlink r:id="rId38">
+      <w:hyperlink r:id="rId44">
         <w:r>
           <w:rPr>
             <w:rStyle w:val="Hyperlink"/>
@@ -820,7 +925,7 @@
           <w:ilvl w:val="0"/>
         </w:numPr>
       </w:pPr>
-      <w:hyperlink r:id="rId23">
+      <w:hyperlink r:id="rId29">
         <w:r>
           <w:rPr>
             <w:rStyle w:val="Hyperlink"/>
@@ -891,7 +996,7 @@
           <w:ilvl w:val="0"/>
         </w:numPr>
       </w:pPr>
-      <w:hyperlink r:id="rId26">
+      <w:hyperlink r:id="rId32">
         <w:r>
           <w:rPr>
             <w:rStyle w:val="Hyperlink"/>
@@ -992,7 +1097,7 @@
           <w:ilvl w:val="0"/>
         </w:numPr>
       </w:pPr>
-      <w:hyperlink r:id="rId39">
+      <w:hyperlink r:id="rId45">
         <w:r>
           <w:rPr>
             <w:rStyle w:val="Hyperlink"/>
@@ -1069,7 +1174,7 @@
       <w:r>
         <w:t xml:space="preserve"> </w:t>
       </w:r>
-      <w:hyperlink r:id="rId40">
+      <w:hyperlink r:id="rId46">
         <w:r>
           <w:rPr>
             <w:rStyle w:val="Hyperlink"/>
@@ -1084,7 +1189,7 @@
       <w:r>
         <w:t xml:space="preserve"> </w:t>
       </w:r>
-      <w:hyperlink r:id="rId41">
+      <w:hyperlink r:id="rId47">
         <w:r>
           <w:rPr>
             <w:rStyle w:val="Hyperlink"/>
@@ -1104,7 +1209,7 @@
       <w:r>
         <w:t xml:space="preserve"> </w:t>
       </w:r>
-      <w:hyperlink r:id="rId42">
+      <w:hyperlink r:id="rId48">
         <w:r>
           <w:rPr>
             <w:rStyle w:val="Hyperlink"/>
@@ -1119,7 +1224,7 @@
       <w:r>
         <w:t xml:space="preserve"> </w:t>
       </w:r>
-      <w:hyperlink r:id="rId43">
+      <w:hyperlink r:id="rId49">
         <w:r>
           <w:rPr>
             <w:rStyle w:val="Hyperlink"/>
@@ -1139,8 +1244,8 @@
       <w:pPr>
         <w:pStyle w:val="Heading2"/>
       </w:pPr>
-      <w:bookmarkStart w:id="44" w:name="open-source-contributions"/>
-      <w:bookmarkEnd w:id="44"/>
+      <w:bookmarkStart w:id="50" w:name="open-source-contributions"/>
+      <w:bookmarkEnd w:id="50"/>
       <w:r>
         <w:t xml:space="preserve">Open Source Contributions</w:t>
       </w:r>
@@ -1153,7 +1258,7 @@
           <w:ilvl w:val="0"/>
         </w:numPr>
       </w:pPr>
-      <w:hyperlink r:id="rId45">
+      <w:hyperlink r:id="rId51">
         <w:r>
           <w:rPr>
             <w:rStyle w:val="Hyperlink"/>
@@ -1170,7 +1275,7 @@
           <w:ilvl w:val="0"/>
         </w:numPr>
       </w:pPr>
-      <w:hyperlink r:id="rId46">
+      <w:hyperlink r:id="rId52">
         <w:r>
           <w:rPr>
             <w:rStyle w:val="Hyperlink"/>
@@ -1187,7 +1292,7 @@
           <w:ilvl w:val="0"/>
         </w:numPr>
       </w:pPr>
-      <w:hyperlink r:id="rId47">
+      <w:hyperlink r:id="rId53">
         <w:r>
           <w:rPr>
             <w:rStyle w:val="Hyperlink"/>
@@ -1204,12 +1309,12 @@
           <w:ilvl w:val="0"/>
         </w:numPr>
       </w:pPr>
-      <w:hyperlink r:id="rId48">
-        <w:r>
-          <w:rPr>
-            <w:rStyle w:val="Hyperlink"/>
-          </w:rPr>
-          <w:t xml:space="preserve">Misc Projects, Works</w:t>
+      <w:hyperlink r:id="rId27">
+        <w:r>
+          <w:rPr>
+            <w:rStyle w:val="Hyperlink"/>
+          </w:rPr>
+          <w:t xml:space="preserve">Random Playbook</w:t>
         </w:r>
       </w:hyperlink>
     </w:p>
@@ -1282,116 +1387,32 @@
         <w:t xml:space="preserve"> </w:t>
       </w:r>
       <w:r>
-        <w:t xml:space="preserve">Has</w:t>
-      </w:r>
-      <w:r>
-        <w:t xml:space="preserve"> </w:t>
-      </w:r>
-      <w:r>
-        <w:rPr>
-          <w:b/>
-        </w:rPr>
-        <w:t xml:space="preserve">hands-on experience</w:t>
-      </w:r>
-      <w:r>
-        <w:t xml:space="preserve"> </w:t>
-      </w:r>
-      <w:r>
-        <w:t xml:space="preserve">of writing sofware for</w:t>
-      </w:r>
-      <w:r>
-        <w:t xml:space="preserve"> </w:t>
-      </w:r>
-      <w:r>
-        <w:rPr>
-          <w:b/>
-        </w:rPr>
-        <w:t xml:space="preserve">network elements</w:t>
-      </w:r>
-      <w:r>
-        <w:t xml:space="preserve"> </w:t>
-      </w:r>
-      <w:r>
-        <w:t xml:space="preserve">like switch, router, gateway, load-balancer.</w:t>
-      </w:r>
-      <w:r>
-        <w:t xml:space="preserve"> </w:t>
-      </w:r>
-      <w:r>
-        <w:t xml:space="preserve">Frequently</w:t>
-      </w:r>
-      <w:r>
-        <w:t xml:space="preserve"> </w:t>
-      </w:r>
-      <w:r>
-        <w:rPr>
-          <w:b/>
-        </w:rPr>
-        <w:t xml:space="preserve">prototypes new ideas</w:t>
-      </w:r>
-      <w:r>
-        <w:t xml:space="preserve"> </w:t>
-      </w:r>
-      <w:r>
-        <w:t xml:space="preserve">on</w:t>
-      </w:r>
-      <w:r>
-        <w:t xml:space="preserve"> </w:t>
-      </w:r>
-      <w:r>
-        <w:rPr>
-          <w:i/>
-        </w:rPr>
-        <w:t xml:space="preserve">latest technology trends</w:t>
-      </w:r>
-      <w:r>
-        <w:t xml:space="preserve"> </w:t>
-      </w:r>
-      <w:r>
-        <w:t xml:space="preserve">to identify and deliver new</w:t>
-      </w:r>
-      <w:r>
-        <w:t xml:space="preserve"> </w:t>
-      </w:r>
-      <w:r>
-        <w:rPr>
-          <w:b/>
-        </w:rPr>
-        <w:t xml:space="preserve">competitive features</w:t>
+        <w:t xml:space="preserve">He is obsessed with efficiency,</w:t>
+      </w:r>
+      <w:r>
+        <w:t xml:space="preserve"> </w:t>
+      </w:r>
+      <w:r>
+        <w:rPr>
+          <w:b/>
+        </w:rPr>
+        <w:t xml:space="preserve">automates as hobby</w:t>
+      </w:r>
+      <w:r>
+        <w:t xml:space="preserve">, listens to understand, learns from failures,</w:t>
+      </w:r>
+      <w:r>
+        <w:t xml:space="preserve"> </w:t>
+      </w:r>
+      <w:r>
+        <w:rPr>
+          <w:b/>
+        </w:rPr>
+        <w:t xml:space="preserve">gets job done</w:t>
       </w:r>
       <w:r>
         <w:t xml:space="preserve">.</w:t>
       </w:r>
-      <w:r>
-        <w:t xml:space="preserve"> </w:t>
-      </w:r>
-      <w:r>
-        <w:t xml:space="preserve">He is obsessed with efficiency,</w:t>
-      </w:r>
-      <w:r>
-        <w:t xml:space="preserve"> </w:t>
-      </w:r>
-      <w:r>
-        <w:rPr>
-          <w:b/>
-        </w:rPr>
-        <w:t xml:space="preserve">automates as hobby</w:t>
-      </w:r>
-      <w:r>
-        <w:t xml:space="preserve">, listens to understand, learns from failures,</w:t>
-      </w:r>
-      <w:r>
-        <w:t xml:space="preserve"> </w:t>
-      </w:r>
-      <w:r>
-        <w:rPr>
-          <w:b/>
-        </w:rPr>
-        <w:t xml:space="preserve">gets job done</w:t>
-      </w:r>
-      <w:r>
-        <w:t xml:space="preserve">.</w:t>
-      </w:r>
     </w:p>
     <w:p>
       <w:pPr>
@@ -1501,7 +1522,7 @@
       <w:r>
         <w:t xml:space="preserve"> </w:t>
       </w:r>
-      <w:hyperlink r:id="rId49">
+      <w:hyperlink r:id="rId54">
         <w:r>
           <w:rPr>
             <w:rStyle w:val="Hyperlink"/>
@@ -1515,7 +1536,7 @@
       <w:r>
         <w:t xml:space="preserve"> </w:t>
       </w:r>
-      <w:hyperlink r:id="rId50">
+      <w:hyperlink r:id="rId55">
         <w:r>
           <w:rPr>
             <w:rStyle w:val="Hyperlink"/>
@@ -1529,7 +1550,7 @@
       <w:r>
         <w:t xml:space="preserve"> </w:t>
       </w:r>
-      <w:hyperlink r:id="rId51">
+      <w:hyperlink r:id="rId56">
         <w:r>
           <w:rPr>
             <w:rStyle w:val="Hyperlink"/>
@@ -1646,7 +1667,7 @@
     </w:lvl>
   </w:abstractNum>
   <w:abstractNum w:abstractNumId="990">
-    <w:nsid w:val="6dbecddc"/>
+    <w:nsid w:val="5708b94c"/>
     <w:multiLevelType w:val="multilevel"/>
     <w:lvl w:ilvl="0">
       <w:numFmt w:val="bullet"/>
@@ -1727,7 +1748,7 @@
     </w:lvl>
   </w:abstractNum>
   <w:abstractNum w:abstractNumId="991">
-    <w:nsid w:val="66aab53f"/>
+    <w:nsid w:val="858487ae"/>
     <w:multiLevelType w:val="multilevel"/>
     <w:lvl w:ilvl="0">
       <w:numFmt w:val="bullet"/>

</xml_diff>

<commit_message>
Few more updates, font changes and so on
</commit_message>
<xml_diff>
--- a/resume.docx
+++ b/resume.docx
@@ -336,12 +336,12 @@
       </w:r>
       <w:r>
         <w:rPr>
-          <w:i/>
+          <w:b/>
         </w:rPr>
         <w:t xml:space="preserve">solving critical problems</w:t>
       </w:r>
       <w:r>
-        <w:t xml:space="preserve">, help in securing</w:t>
+        <w:t xml:space="preserve">, and help in securing</w:t>
       </w:r>
       <w:r>
         <w:t xml:space="preserve"> </w:t>
@@ -1667,7 +1667,7 @@
     </w:lvl>
   </w:abstractNum>
   <w:abstractNum w:abstractNumId="990">
-    <w:nsid w:val="5708b94c"/>
+    <w:nsid w:val="372b5155"/>
     <w:multiLevelType w:val="multilevel"/>
     <w:lvl w:ilvl="0">
       <w:numFmt w:val="bullet"/>
@@ -1748,7 +1748,7 @@
     </w:lvl>
   </w:abstractNum>
   <w:abstractNum w:abstractNumId="991">
-    <w:nsid w:val="858487ae"/>
+    <w:nsid w:val="fdeccef2"/>
     <w:multiLevelType w:val="multilevel"/>
     <w:lvl w:ilvl="0">
       <w:numFmt w:val="bullet"/>

</xml_diff>

<commit_message>
Add freelancing jobs, simplify footer to remove repetitive stuff,organize
</commit_message>
<xml_diff>
--- a/resume.docx
+++ b/resume.docx
@@ -32,16 +32,16 @@
         <w:pStyle w:val="FirstParagraph"/>
       </w:pPr>
       <w:r>
-        <w:t xml:space="preserve">Ravi is a</w:t>
-      </w:r>
-      <w:r>
-        <w:t xml:space="preserve"> </w:t>
-      </w:r>
-      <w:r>
-        <w:rPr>
-          <w:b/>
-        </w:rPr>
-        <w:t xml:space="preserve">programmer, author, and inventor</w:t>
+        <w:t xml:space="preserve">Ravi is</w:t>
+      </w:r>
+      <w:r>
+        <w:t xml:space="preserve"> </w:t>
+      </w:r>
+      <w:r>
+        <w:rPr>
+          <w:b/>
+        </w:rPr>
+        <w:t xml:space="preserve">programmer, author, and freelancer</w:t>
       </w:r>
       <w:r>
         <w:t xml:space="preserve"> </w:t>
@@ -100,7 +100,7 @@
         <w:rPr>
           <w:b/>
         </w:rPr>
-        <w:t xml:space="preserve">Cisco &amp; Juniper</w:t>
+        <w:t xml:space="preserve">Cisco, Juniper</w:t>
       </w:r>
       <w:r>
         <w:t xml:space="preserve">.</w:t>
@@ -109,31 +109,31 @@
         <w:t xml:space="preserve"> </w:t>
       </w:r>
       <w:r>
-        <w:t xml:space="preserve">Off #9,</w:t>
-      </w:r>
-      <w:r>
-        <w:t xml:space="preserve"> </w:t>
-      </w:r>
-      <w:r>
-        <w:rPr>
-          <w:b/>
-        </w:rPr>
-        <w:t xml:space="preserve">#4 products</w:t>
-      </w:r>
-      <w:r>
-        <w:t xml:space="preserve"> </w:t>
-      </w:r>
-      <w:r>
-        <w:t xml:space="preserve">have made</w:t>
-      </w:r>
-      <w:r>
-        <w:t xml:space="preserve"> </w:t>
-      </w:r>
-      <w:r>
-        <w:rPr>
-          <w:b/>
-        </w:rPr>
-        <w:t xml:space="preserve">&gt;$28M</w:t>
+        <w:t xml:space="preserve">Among 9,</w:t>
+      </w:r>
+      <w:r>
+        <w:t xml:space="preserve"> </w:t>
+      </w:r>
+      <w:r>
+        <w:rPr>
+          <w:b/>
+        </w:rPr>
+        <w:t xml:space="preserve">#4</w:t>
+      </w:r>
+      <w:r>
+        <w:t xml:space="preserve"> </w:t>
+      </w:r>
+      <w:r>
+        <w:t xml:space="preserve">products have made upwards of</w:t>
+      </w:r>
+      <w:r>
+        <w:t xml:space="preserve"> </w:t>
+      </w:r>
+      <w:r>
+        <w:rPr>
+          <w:b/>
+        </w:rPr>
+        <w:t xml:space="preserve">$28M</w:t>
       </w:r>
       <w:r>
         <w:t xml:space="preserve"> </w:t>
@@ -145,22 +145,19 @@
         <w:t xml:space="preserve">in revenue</w:t>
       </w:r>
       <w:r>
-        <w:t xml:space="preserve">;</w:t>
-      </w:r>
-      <w:r>
-        <w:t xml:space="preserve"> </w:t>
-      </w:r>
-      <w:r>
-        <w:rPr>
-          <w:b/>
-        </w:rPr>
-        <w:t xml:space="preserve">44%</w:t>
-      </w:r>
-      <w:r>
-        <w:t xml:space="preserve"> </w:t>
-      </w:r>
-      <w:r>
-        <w:t xml:space="preserve">success rate, while industry average is</w:t>
+        <w:t xml:space="preserve">; a</w:t>
+      </w:r>
+      <w:r>
+        <w:t xml:space="preserve"> </w:t>
+      </w:r>
+      <w:r>
+        <w:rPr>
+          <w:b/>
+        </w:rPr>
+        <w:t xml:space="preserve">44% success rate</w:t>
+      </w:r>
+      <w:r>
+        <w:t xml:space="preserve">, while industry average is</w:t>
       </w:r>
       <w:r>
         <w:t xml:space="preserve"> </w:t>
@@ -239,7 +236,7 @@
       </w:r>
       <w:r>
         <w:rPr>
-          <w:i/>
+          <w:b/>
         </w:rPr>
         <w:t xml:space="preserve">pens papers</w:t>
       </w:r>
@@ -270,7 +267,7 @@
         <w:r>
           <w:rPr>
             <w:rStyle w:val="Hyperlink"/>
-            <w:i/>
+            <w:b/>
           </w:rPr>
           <w:t xml:space="preserve">open-source</w:t>
         </w:r>
@@ -286,7 +283,7 @@
           <w:rPr>
             <w:rStyle w:val="Hyperlink"/>
           </w:rPr>
-          <w:t xml:space="preserve">new technology</w:t>
+          <w:t xml:space="preserve">new tech</w:t>
         </w:r>
       </w:hyperlink>
       <w:r>
@@ -602,7 +599,25 @@
         <w:t xml:space="preserve"> </w:t>
       </w:r>
       <w:r>
-        <w:t xml:space="preserve">Also delivers Linux LXC container based NXOS ISSU support for FCoE services, KLMs on N9000 ToR switches.</w:t>
+        <w:t xml:space="preserve">Also delivers Linux</w:t>
+      </w:r>
+      <w:r>
+        <w:t xml:space="preserve"> </w:t>
+      </w:r>
+      <w:hyperlink r:id="rId40">
+        <w:r>
+          <w:rPr>
+            <w:rStyle w:val="Hyperlink"/>
+            <w:i/>
+          </w:rPr>
+          <w:t xml:space="preserve">LXC container based NXOS ISSU</w:t>
+        </w:r>
+      </w:hyperlink>
+      <w:r>
+        <w:t xml:space="preserve"> </w:t>
+      </w:r>
+      <w:r>
+        <w:t xml:space="preserve">support for FCoE services, KLMs on N9000 ToR switches.</w:t>
       </w:r>
     </w:p>
     <w:p>
@@ -672,7 +687,7 @@
       <w:r>
         <w:t xml:space="preserve"> </w:t>
       </w:r>
-      <w:hyperlink r:id="rId40">
+      <w:hyperlink r:id="rId41">
         <w:r>
           <w:rPr>
             <w:rStyle w:val="Hyperlink"/>
@@ -698,7 +713,7 @@
       <w:r>
         <w:t xml:space="preserve"> </w:t>
       </w:r>
-      <w:hyperlink r:id="rId41">
+      <w:hyperlink r:id="rId42">
         <w:r>
           <w:rPr>
             <w:rStyle w:val="Hyperlink"/>
@@ -737,7 +752,7 @@
       <w:r>
         <w:t xml:space="preserve"> </w:t>
       </w:r>
-      <w:hyperlink r:id="rId42">
+      <w:hyperlink r:id="rId43">
         <w:r>
           <w:rPr>
             <w:rStyle w:val="Hyperlink"/>
@@ -808,7 +823,7 @@
       <w:r>
         <w:t xml:space="preserve"> </w:t>
       </w:r>
-      <w:hyperlink r:id="rId43">
+      <w:hyperlink r:id="rId44">
         <w:r>
           <w:rPr>
             <w:rStyle w:val="Hyperlink"/>
@@ -875,7 +890,7 @@
           <w:ilvl w:val="0"/>
         </w:numPr>
       </w:pPr>
-      <w:hyperlink r:id="rId44">
+      <w:hyperlink r:id="rId45">
         <w:r>
           <w:rPr>
             <w:rStyle w:val="Hyperlink"/>
@@ -1097,7 +1112,7 @@
           <w:ilvl w:val="0"/>
         </w:numPr>
       </w:pPr>
-      <w:hyperlink r:id="rId45">
+      <w:hyperlink r:id="rId46">
         <w:r>
           <w:rPr>
             <w:rStyle w:val="Hyperlink"/>
@@ -1169,83 +1184,76 @@
         <w:t xml:space="preserve"> </w:t>
       </w:r>
       <w:r>
-        <w:t xml:space="preserve">for</w:t>
-      </w:r>
-      <w:r>
-        <w:t xml:space="preserve"> </w:t>
-      </w:r>
-      <w:hyperlink r:id="rId46">
-        <w:r>
-          <w:rPr>
-            <w:rStyle w:val="Hyperlink"/>
-            <w:b/>
-          </w:rPr>
-          <w:t xml:space="preserve">Lisle Technology Partners</w:t>
-        </w:r>
-      </w:hyperlink>
+        <w:t xml:space="preserve">for various</w:t>
+      </w:r>
+      <w:r>
+        <w:t xml:space="preserve"> </w:t>
+      </w:r>
+      <w:hyperlink r:id="rId47">
+        <w:r>
+          <w:rPr>
+            <w:rStyle w:val="Hyperlink"/>
+          </w:rPr>
+          <w:t xml:space="preserve">Bangalore based startups</w:t>
+        </w:r>
+      </w:hyperlink>
+    </w:p>
+    <w:p>
+      <w:pPr>
+        <w:pStyle w:val="FirstParagraph"/>
+      </w:pPr>
+      <w:r>
+        <w:t xml:space="preserve">As a Technology Consultant for Bangalore based startups, he has helped in feasibility analysis</w:t>
+      </w:r>
+      <w:r>
+        <w:t xml:space="preserve"> </w:t>
+      </w:r>
+      <w:r>
+        <w:rPr>
+          <w:b/>
+        </w:rPr>
+        <w:t xml:space="preserve">by prototyping</w:t>
+      </w:r>
       <w:r>
         <w:t xml:space="preserve">,</w:t>
       </w:r>
       <w:r>
         <w:t xml:space="preserve"> </w:t>
       </w:r>
-      <w:hyperlink r:id="rId47">
-        <w:r>
-          <w:rPr>
-            <w:rStyle w:val="Hyperlink"/>
-            <w:b/>
-          </w:rPr>
-          <w:t xml:space="preserve">Sakha Tech Info Systems</w:t>
-        </w:r>
-      </w:hyperlink>
-    </w:p>
-    <w:p>
-      <w:pPr>
-        <w:pStyle w:val="FirstParagraph"/>
-      </w:pPr>
-      <w:r>
-        <w:t xml:space="preserve">Technology Consultant for</w:t>
-      </w:r>
-      <w:r>
-        <w:t xml:space="preserve"> </w:t>
-      </w:r>
-      <w:hyperlink r:id="rId48">
-        <w:r>
-          <w:rPr>
-            <w:rStyle w:val="Hyperlink"/>
-            <w:b/>
-          </w:rPr>
-          <w:t xml:space="preserve">system software</w:t>
-        </w:r>
-      </w:hyperlink>
-      <w:r>
-        <w:t xml:space="preserve">, SBC solutions, mobile and</w:t>
-      </w:r>
-      <w:r>
-        <w:t xml:space="preserve"> </w:t>
-      </w:r>
-      <w:hyperlink r:id="rId49">
-        <w:r>
-          <w:rPr>
-            <w:rStyle w:val="Hyperlink"/>
-            <w:b/>
-          </w:rPr>
-          <w:t xml:space="preserve">web application</w:t>
-        </w:r>
-      </w:hyperlink>
-      <w:r>
-        <w:t xml:space="preserve"> </w:t>
-      </w:r>
-      <w:r>
-        <w:t xml:space="preserve">development for Bangalore based startups.</w:t>
+      <w:r>
+        <w:rPr>
+          <w:b/>
+        </w:rPr>
+        <w:t xml:space="preserve">solving design challenges</w:t>
+      </w:r>
+      <w:r>
+        <w:t xml:space="preserve">, implementation nits,</w:t>
+      </w:r>
+      <w:r>
+        <w:t xml:space="preserve"> </w:t>
+      </w:r>
+      <w:r>
+        <w:rPr>
+          <w:b/>
+        </w:rPr>
+        <w:t xml:space="preserve">critical bugs for timebound resolution</w:t>
+      </w:r>
+      <w:r>
+        <w:t xml:space="preserve">, and optimization.</w:t>
+      </w:r>
+      <w:r>
+        <w:t xml:space="preserve"> </w:t>
+      </w:r>
+      <w:r>
+        <w:t xml:space="preserve">Majority work is ghost-writing, no attribution. References are provided when possible. Contact me, for details.</w:t>
       </w:r>
     </w:p>
     <w:p>
       <w:pPr>
         <w:pStyle w:val="Heading2"/>
       </w:pPr>
-      <w:bookmarkStart w:id="50" w:name="open-source-contributions"/>
-      <w:bookmarkEnd w:id="50"/>
+      <w:bookmarkStart w:id="48" w:name="open-source-contributions"/>
+      <w:bookmarkEnd w:id="48"/>
       <w:r>
         <w:t xml:space="preserve">Open Source Contributions</w:t>
       </w:r>
@@ -1258,7 +1266,7 @@
           <w:ilvl w:val="0"/>
         </w:numPr>
       </w:pPr>
-      <w:hyperlink r:id="rId51">
+      <w:hyperlink r:id="rId49">
         <w:r>
           <w:rPr>
             <w:rStyle w:val="Hyperlink"/>
@@ -1275,7 +1283,7 @@
           <w:ilvl w:val="0"/>
         </w:numPr>
       </w:pPr>
-      <w:hyperlink r:id="rId52">
+      <w:hyperlink r:id="rId50">
         <w:r>
           <w:rPr>
             <w:rStyle w:val="Hyperlink"/>
@@ -1292,7 +1300,7 @@
           <w:ilvl w:val="0"/>
         </w:numPr>
       </w:pPr>
-      <w:hyperlink r:id="rId53">
+      <w:hyperlink r:id="rId51">
         <w:r>
           <w:rPr>
             <w:rStyle w:val="Hyperlink"/>
@@ -1319,6 +1327,178 @@
       </w:hyperlink>
     </w:p>
     <w:p>
+      <w:pPr>
+        <w:pStyle w:val="Heading2"/>
+      </w:pPr>
+      <w:bookmarkStart w:id="52" w:name="freelance-consultations"/>
+      <w:bookmarkEnd w:id="52"/>
+      <w:r>
+        <w:t xml:space="preserve">Freelance Consultations</w:t>
+      </w:r>
+    </w:p>
+    <w:p>
+      <w:pPr>
+        <w:pStyle w:val="Compact"/>
+        <w:numPr>
+          <w:numId w:val="1006"/>
+          <w:ilvl w:val="0"/>
+        </w:numPr>
+      </w:pPr>
+      <w:r>
+        <w:t xml:space="preserve">SCTP based out-of-box, stateful,</w:t>
+      </w:r>
+      <w:r>
+        <w:t xml:space="preserve"> </w:t>
+      </w:r>
+      <w:hyperlink r:id="rId53">
+        <w:r>
+          <w:rPr>
+            <w:rStyle w:val="Hyperlink"/>
+            <w:b/>
+          </w:rPr>
+          <w:t xml:space="preserve">L4 load-balancer design</w:t>
+        </w:r>
+      </w:hyperlink>
+      <w:r>
+        <w:t xml:space="preserve"> </w:t>
+      </w:r>
+      <w:r>
+        <w:t xml:space="preserve">for SS7 tunneling and services protocols.</w:t>
+      </w:r>
+    </w:p>
+    <w:p>
+      <w:pPr>
+        <w:pStyle w:val="Compact"/>
+        <w:numPr>
+          <w:numId w:val="1006"/>
+          <w:ilvl w:val="0"/>
+        </w:numPr>
+      </w:pPr>
+      <w:hyperlink r:id="rId54">
+        <w:r>
+          <w:rPr>
+            <w:rStyle w:val="Hyperlink"/>
+            <w:b/>
+          </w:rPr>
+          <w:t xml:space="preserve">Line-rate IPSec Security Gateway</w:t>
+        </w:r>
+      </w:hyperlink>
+      <w:r>
+        <w:t xml:space="preserve"> </w:t>
+      </w:r>
+      <w:r>
+        <w:t xml:space="preserve">optimization and debugging. It uses Netlogic XLP NPUs for LC.</w:t>
+      </w:r>
+    </w:p>
+    <w:p>
+      <w:pPr>
+        <w:pStyle w:val="Compact"/>
+        <w:numPr>
+          <w:numId w:val="1006"/>
+          <w:ilvl w:val="0"/>
+        </w:numPr>
+      </w:pPr>
+      <w:r>
+        <w:t xml:space="preserve">Fix critical kernel bugs for</w:t>
+      </w:r>
+      <w:r>
+        <w:t xml:space="preserve"> </w:t>
+      </w:r>
+      <w:hyperlink r:id="rId55">
+        <w:r>
+          <w:rPr>
+            <w:rStyle w:val="Hyperlink"/>
+            <w:b/>
+          </w:rPr>
+          <w:t xml:space="preserve">real-time mirroring file-system</w:t>
+        </w:r>
+      </w:hyperlink>
+      <w:r>
+        <w:t xml:space="preserve"> </w:t>
+      </w:r>
+      <w:r>
+        <w:t xml:space="preserve">and related resilience infra on Solaris servers.</w:t>
+      </w:r>
+    </w:p>
+    <w:p>
+      <w:pPr>
+        <w:pStyle w:val="Compact"/>
+        <w:numPr>
+          <w:numId w:val="1006"/>
+          <w:ilvl w:val="0"/>
+        </w:numPr>
+      </w:pPr>
+      <w:hyperlink r:id="rId56">
+        <w:r>
+          <w:rPr>
+            <w:rStyle w:val="Hyperlink"/>
+            <w:b/>
+          </w:rPr>
+          <w:t xml:space="preserve">J2ME Mobile App and Web platform</w:t>
+        </w:r>
+      </w:hyperlink>
+      <w:r>
+        <w:t xml:space="preserve"> </w:t>
+      </w:r>
+      <w:r>
+        <w:t xml:space="preserve">for seemless sync of mobile DB to central server over internet.</w:t>
+      </w:r>
+    </w:p>
+    <w:p>
+      <w:pPr>
+        <w:pStyle w:val="Compact"/>
+        <w:numPr>
+          <w:numId w:val="1006"/>
+          <w:ilvl w:val="0"/>
+        </w:numPr>
+      </w:pPr>
+      <w:hyperlink r:id="rId57">
+        <w:r>
+          <w:rPr>
+            <w:rStyle w:val="Hyperlink"/>
+            <w:b/>
+          </w:rPr>
+          <w:t xml:space="preserve">MANET protos</w:t>
+        </w:r>
+      </w:hyperlink>
+      <w:r>
+        <w:t xml:space="preserve"> </w:t>
+      </w:r>
+      <w:r>
+        <w:t xml:space="preserve">for ad-hoc mobile gaming, sensor protos using Gumstix SBC for agri sector.</w:t>
+      </w:r>
+    </w:p>
+    <w:p>
+      <w:pPr>
+        <w:pStyle w:val="Compact"/>
+        <w:numPr>
+          <w:numId w:val="1006"/>
+          <w:ilvl w:val="0"/>
+        </w:numPr>
+      </w:pPr>
+      <w:r>
+        <w:t xml:space="preserve">AJAX integration for</w:t>
+      </w:r>
+      <w:r>
+        <w:t xml:space="preserve"> </w:t>
+      </w:r>
+      <w:hyperlink r:id="rId58">
+        <w:r>
+          <w:rPr>
+            <w:rStyle w:val="Hyperlink"/>
+            <w:b/>
+          </w:rPr>
+          <w:t xml:space="preserve">HR Management Web App</w:t>
+        </w:r>
+      </w:hyperlink>
+      <w:r>
+        <w:t xml:space="preserve"> </w:t>
+      </w:r>
+      <w:r>
+        <w:t xml:space="preserve">using Java frameworks viz. Struts, Spring, JSP.</w:t>
+      </w:r>
+    </w:p>
+    <w:p>
       <w:r>
         <w:pict>
           <v:rect style="width:0;height:1.5pt" o:hralign="center" o:hrstd="t" o:hr="t"/>
@@ -1333,28 +1513,10 @@
         <w:rPr>
           <w:i/>
         </w:rPr>
-        <w:t xml:space="preserve">Curious programmer</w:t>
-      </w:r>
-      <w:r>
-        <w:t xml:space="preserve"> </w:t>
-      </w:r>
-      <w:r>
-        <w:t xml:space="preserve">who has</w:t>
-      </w:r>
-      <w:r>
-        <w:t xml:space="preserve"> </w:t>
-      </w:r>
-      <w:r>
-        <w:rPr>
-          <w:b/>
-        </w:rPr>
-        <w:t xml:space="preserve">solved complex problems</w:t>
-      </w:r>
-      <w:r>
-        <w:t xml:space="preserve"> </w:t>
-      </w:r>
-      <w:r>
-        <w:t xml:space="preserve">under tight</w:t>
+        <w:t xml:space="preserve">Curious coder</w:t>
+      </w:r>
+      <w:r>
+        <w:t xml:space="preserve">, who works under</w:t>
       </w:r>
       <w:r>
         <w:t xml:space="preserve"> </w:t>
@@ -1363,31 +1525,10 @@
         <w:rPr>
           <w:i/>
         </w:rPr>
-        <w:t xml:space="preserve">deadlines</w:t>
-      </w:r>
-      <w:r>
-        <w:t xml:space="preserve">, and delivered</w:t>
-      </w:r>
-      <w:r>
-        <w:t xml:space="preserve"> </w:t>
-      </w:r>
-      <w:r>
-        <w:rPr>
-          <w:b/>
-        </w:rPr>
-        <w:t xml:space="preserve">quality</w:t>
-      </w:r>
-      <w:r>
-        <w:t xml:space="preserve"> </w:t>
-      </w:r>
-      <w:r>
-        <w:t xml:space="preserve">software.</w:t>
-      </w:r>
-      <w:r>
-        <w:t xml:space="preserve"> </w:t>
-      </w:r>
-      <w:r>
-        <w:t xml:space="preserve">He is obsessed with efficiency,</w:t>
+        <w:t xml:space="preserve">tight deadlines</w:t>
+      </w:r>
+      <w:r>
+        <w:t xml:space="preserve">,</w:t>
       </w:r>
       <w:r>
         <w:t xml:space="preserve"> </w:t>
@@ -1399,7 +1540,7 @@
         <w:t xml:space="preserve">automates as hobby</w:t>
       </w:r>
       <w:r>
-        <w:t xml:space="preserve">, listens to understand, learns from failures,</w:t>
+        <w:t xml:space="preserve">, listens to understand,</w:t>
       </w:r>
       <w:r>
         <w:t xml:space="preserve"> </w:t>
@@ -1413,6 +1554,93 @@
       <w:r>
         <w:t xml:space="preserve">.</w:t>
       </w:r>
+      <w:r>
+        <w:t xml:space="preserve"> </w:t>
+      </w:r>
+      <w:r>
+        <w:rPr>
+          <w:b/>
+        </w:rPr>
+        <w:t xml:space="preserve">13 yrs</w:t>
+      </w:r>
+      <w:r>
+        <w:t xml:space="preserve"> </w:t>
+      </w:r>
+      <w:r>
+        <w:t xml:space="preserve">in industry,</w:t>
+      </w:r>
+      <w:r>
+        <w:t xml:space="preserve"> </w:t>
+      </w:r>
+      <w:r>
+        <w:rPr>
+          <w:b/>
+        </w:rPr>
+        <w:t xml:space="preserve">4</w:t>
+      </w:r>
+      <w:r>
+        <w:t xml:space="preserve"> </w:t>
+      </w:r>
+      <w:r>
+        <w:t xml:space="preserve">blockbuster products, &gt;</w:t>
+      </w:r>
+      <w:r>
+        <w:rPr>
+          <w:b/>
+        </w:rPr>
+        <w:t xml:space="preserve">$28M</w:t>
+      </w:r>
+      <w:r>
+        <w:t xml:space="preserve"> </w:t>
+      </w:r>
+      <w:r>
+        <w:t xml:space="preserve">revenue,</w:t>
+      </w:r>
+      <w:r>
+        <w:t xml:space="preserve"> </w:t>
+      </w:r>
+      <w:r>
+        <w:rPr>
+          <w:b/>
+        </w:rPr>
+        <w:t xml:space="preserve">#1</w:t>
+      </w:r>
+      <w:r>
+        <w:t xml:space="preserve"> </w:t>
+      </w:r>
+      <w:r>
+        <w:t xml:space="preserve">in academia,</w:t>
+      </w:r>
+      <w:r>
+        <w:t xml:space="preserve"> </w:t>
+      </w:r>
+      <w:r>
+        <w:rPr>
+          <w:b/>
+        </w:rPr>
+        <w:t xml:space="preserve">827+</w:t>
+      </w:r>
+      <w:r>
+        <w:t xml:space="preserve"> </w:t>
+      </w:r>
+      <w:r>
+        <w:t xml:space="preserve">bugs,</w:t>
+      </w:r>
+      <w:r>
+        <w:t xml:space="preserve"> </w:t>
+      </w:r>
+      <w:r>
+        <w:rPr>
+          <w:b/>
+        </w:rPr>
+        <w:t xml:space="preserve">2</w:t>
+      </w:r>
+      <w:r>
+        <w:t xml:space="preserve"> </w:t>
+      </w:r>
+      <w:r>
+        <w:t xml:space="preserve">papers, ... counting</w:t>
+      </w:r>
     </w:p>
     <w:p>
       <w:pPr>
@@ -1422,107 +1650,18 @@
         <w:rPr>
           <w:b/>
         </w:rPr>
-        <w:t xml:space="preserve">13 yrs</w:t>
-      </w:r>
-      <w:r>
-        <w:t xml:space="preserve"> </w:t>
-      </w:r>
-      <w:r>
-        <w:t xml:space="preserve">in industry,</w:t>
-      </w:r>
-      <w:r>
-        <w:t xml:space="preserve"> </w:t>
-      </w:r>
-      <w:r>
-        <w:rPr>
-          <w:b/>
-        </w:rPr>
-        <w:t xml:space="preserve">3</w:t>
-      </w:r>
-      <w:r>
-        <w:t xml:space="preserve"> </w:t>
-      </w:r>
-      <w:r>
-        <w:t xml:space="preserve">blockbuster products, &gt;</w:t>
-      </w:r>
-      <w:r>
-        <w:rPr>
-          <w:b/>
-        </w:rPr>
-        <w:t xml:space="preserve">$18M</w:t>
-      </w:r>
-      <w:r>
-        <w:t xml:space="preserve"> </w:t>
-      </w:r>
-      <w:r>
-        <w:t xml:space="preserve">revenue,</w:t>
-      </w:r>
-      <w:r>
-        <w:t xml:space="preserve"> </w:t>
-      </w:r>
-      <w:r>
-        <w:rPr>
-          <w:b/>
-        </w:rPr>
-        <w:t xml:space="preserve">#1</w:t>
-      </w:r>
-      <w:r>
-        <w:t xml:space="preserve"> </w:t>
-      </w:r>
-      <w:r>
-        <w:t xml:space="preserve">in academia,</w:t>
-      </w:r>
-      <w:r>
-        <w:t xml:space="preserve"> </w:t>
-      </w:r>
-      <w:r>
-        <w:rPr>
-          <w:b/>
-        </w:rPr>
-        <w:t xml:space="preserve">827+</w:t>
-      </w:r>
-      <w:r>
-        <w:t xml:space="preserve"> </w:t>
-      </w:r>
-      <w:r>
-        <w:t xml:space="preserve">bugs,</w:t>
-      </w:r>
-      <w:r>
-        <w:t xml:space="preserve"> </w:t>
-      </w:r>
-      <w:r>
-        <w:rPr>
-          <w:b/>
-        </w:rPr>
-        <w:t xml:space="preserve">3</w:t>
-      </w:r>
-      <w:r>
-        <w:t xml:space="preserve"> </w:t>
-      </w:r>
-      <w:r>
-        <w:t xml:space="preserve">papers, ... counting</w:t>
-      </w:r>
-    </w:p>
-    <w:p>
-      <w:pPr>
-        <w:pStyle w:val="BodyText"/>
-      </w:pPr>
-      <w:r>
-        <w:rPr>
-          <w:b/>
-        </w:rPr>
         <w:t xml:space="preserve">NOTE:</w:t>
       </w:r>
       <w:r>
         <w:t xml:space="preserve"> </w:t>
       </w:r>
       <w:r>
-        <w:t xml:space="preserve">This resume is generated using markdown text, pandoc. Latest updated resume is at</w:t>
-      </w:r>
-      <w:r>
-        <w:t xml:space="preserve"> </w:t>
-      </w:r>
-      <w:hyperlink r:id="rId54">
+        <w:t xml:space="preserve">This resume is generated using markdown text, pandoc. Latest updated resume is at:</w:t>
+      </w:r>
+      <w:r>
+        <w:t xml:space="preserve"> </w:t>
+      </w:r>
+      <w:hyperlink r:id="rId59">
         <w:r>
           <w:rPr>
             <w:rStyle w:val="Hyperlink"/>
@@ -1536,7 +1675,7 @@
       <w:r>
         <w:t xml:space="preserve"> </w:t>
       </w:r>
-      <w:hyperlink r:id="rId55">
+      <w:hyperlink r:id="rId60">
         <w:r>
           <w:rPr>
             <w:rStyle w:val="Hyperlink"/>
@@ -1550,7 +1689,7 @@
       <w:r>
         <w:t xml:space="preserve"> </w:t>
       </w:r>
-      <w:hyperlink r:id="rId56">
+      <w:hyperlink r:id="rId61">
         <w:r>
           <w:rPr>
             <w:rStyle w:val="Hyperlink"/>
@@ -1667,7 +1806,7 @@
     </w:lvl>
   </w:abstractNum>
   <w:abstractNum w:abstractNumId="990">
-    <w:nsid w:val="372b5155"/>
+    <w:nsid w:val="d3afcebc"/>
     <w:multiLevelType w:val="multilevel"/>
     <w:lvl w:ilvl="0">
       <w:numFmt w:val="bullet"/>
@@ -1748,7 +1887,7 @@
     </w:lvl>
   </w:abstractNum>
   <w:abstractNum w:abstractNumId="991">
-    <w:nsid w:val="fdeccef2"/>
+    <w:nsid w:val="d51bb62a"/>
     <w:multiLevelType w:val="multilevel"/>
     <w:lvl w:ilvl="0">
       <w:numFmt w:val="bullet"/>
@@ -1847,6 +1986,9 @@
     <w:abstractNumId w:val="991"/>
   </w:num>
   <w:num w:numId="1005">
+    <w:abstractNumId w:val="991"/>
+  </w:num>
+  <w:num w:numId="1006">
     <w:abstractNumId w:val="991"/>
   </w:num>
 </w:numbering>

</xml_diff>

<commit_message>
Add Mindspeed + 4GMX work to the list, change highlighting for work items
</commit_message>
<xml_diff>
--- a/resume.docx
+++ b/resume.docx
@@ -157,7 +157,7 @@
         <w:t xml:space="preserve">44% success rate</w:t>
       </w:r>
       <w:r>
-        <w:t xml:space="preserve">, while industry average is</w:t>
+        <w:t xml:space="preserve">, while the industry average is</w:t>
       </w:r>
       <w:r>
         <w:t xml:space="preserve"> </w:t>
@@ -166,7 +166,6 @@
         <w:r>
           <w:rPr>
             <w:rStyle w:val="Hyperlink"/>
-            <w:i/>
           </w:rPr>
           <w:t xml:space="preserve">25%</w:t>
         </w:r>
@@ -217,7 +216,6 @@
         <w:r>
           <w:rPr>
             <w:rStyle w:val="Hyperlink"/>
-            <w:b/>
           </w:rPr>
           <w:t xml:space="preserve">RD University, Jabalpur</w:t>
         </w:r>
@@ -382,7 +380,7 @@
         <w:r>
           <w:rPr>
             <w:rStyle w:val="Hyperlink"/>
-            <w:b/>
+            <w:i/>
           </w:rPr>
           <w:t xml:space="preserve">Increasing Carrier-Class High Availability</w:t>
         </w:r>
@@ -431,7 +429,7 @@
         <w:r>
           <w:rPr>
             <w:rStyle w:val="Hyperlink"/>
-            <w:b/>
+            <w:i/>
           </w:rPr>
           <w:t xml:space="preserve">Load balancing between server blades within ATCA platforms</w:t>
         </w:r>
@@ -498,7 +496,7 @@
         <w:t xml:space="preserve"> </w:t>
       </w:r>
       <w:r>
-        <w:t xml:space="preserve">Broadcom Trident2 . Netlogic XLR . Fulcrum Bali . 6Wind FastPath . Custom ASICs . Bonding Driver</w:t>
+        <w:t xml:space="preserve">Broadcom Trident2 . Netlogic XLR/P . Fulcrum Bali . 6Wind FastPath . Mindspeed . Bonding Driver</w:t>
       </w:r>
     </w:p>
     <w:p>
@@ -554,7 +552,7 @@
         <w:pStyle w:val="FirstParagraph"/>
       </w:pPr>
       <w:r>
-        <w:t xml:space="preserve">As Individual Contributor, delivers FCoE access features on</w:t>
+        <w:t xml:space="preserve">As Individual Contributor, delivers FCoE access feature on</w:t>
       </w:r>
       <w:r>
         <w:t xml:space="preserve"> </w:t>
@@ -563,9 +561,9 @@
         <w:r>
           <w:rPr>
             <w:rStyle w:val="Hyperlink"/>
-            <w:b/>
-          </w:rPr>
-          <w:t xml:space="preserve">N9000 Leaf/Spine</w:t>
+            <w:i/>
+          </w:rPr>
+          <w:t xml:space="preserve">N9000 DC Leaf/Spine</w:t>
         </w:r>
       </w:hyperlink>
       <w:r>
@@ -581,7 +579,7 @@
         <w:r>
           <w:rPr>
             <w:rStyle w:val="Hyperlink"/>
-            <w:b/>
+            <w:i/>
           </w:rPr>
           <w:t xml:space="preserve">N7000 DC Core switches</w:t>
         </w:r>
@@ -717,7 +715,7 @@
         <w:r>
           <w:rPr>
             <w:rStyle w:val="Hyperlink"/>
-            <w:b/>
+            <w:i/>
           </w:rPr>
           <w:t xml:space="preserve">PTX family</w:t>
         </w:r>
@@ -726,16 +724,16 @@
         <w:t xml:space="preserve"> </w:t>
       </w:r>
       <w:r>
-        <w:t xml:space="preserve">multi-chassis core router. Develops</w:t>
-      </w:r>
-      <w:r>
-        <w:t xml:space="preserve"> </w:t>
-      </w:r>
-      <w:r>
-        <w:rPr>
-          <w:i/>
-        </w:rPr>
-        <w:t xml:space="preserve">the fault detection, isolation, and recovery framework</w:t>
+        <w:t xml:space="preserve">multi-chassis core router. Develops the</w:t>
+      </w:r>
+      <w:r>
+        <w:t xml:space="preserve"> </w:t>
+      </w:r>
+      <w:r>
+        <w:rPr>
+          <w:b/>
+        </w:rPr>
+        <w:t xml:space="preserve">fault detection, isolation, and recovery framework</w:t>
       </w:r>
       <w:r>
         <w:t xml:space="preserve"> </w:t>
@@ -756,7 +754,7 @@
         <w:r>
           <w:rPr>
             <w:rStyle w:val="Hyperlink"/>
-            <w:b/>
+            <w:i/>
           </w:rPr>
           <w:t xml:space="preserve">T-series standalone</w:t>
         </w:r>
@@ -894,7 +892,7 @@
         <w:r>
           <w:rPr>
             <w:rStyle w:val="Hyperlink"/>
-            <w:b/>
+            <w:i/>
           </w:rPr>
           <w:t xml:space="preserve">FastPath SCTP</w:t>
         </w:r>
@@ -944,7 +942,7 @@
         <w:r>
           <w:rPr>
             <w:rStyle w:val="Hyperlink"/>
-            <w:b/>
+            <w:i/>
           </w:rPr>
           <w:t xml:space="preserve">Layer2 HA</w:t>
         </w:r>
@@ -1015,7 +1013,7 @@
         <w:r>
           <w:rPr>
             <w:rStyle w:val="Hyperlink"/>
-            <w:b/>
+            <w:i/>
           </w:rPr>
           <w:t xml:space="preserve">FlexBalance</w:t>
         </w:r>
@@ -1116,7 +1114,7 @@
         <w:r>
           <w:rPr>
             <w:rStyle w:val="Hyperlink"/>
-            <w:b/>
+            <w:i/>
           </w:rPr>
           <w:t xml:space="preserve">FlexTCA</w:t>
         </w:r>
@@ -1184,7 +1182,7 @@
         <w:t xml:space="preserve"> </w:t>
       </w:r>
       <w:r>
-        <w:t xml:space="preserve">for various</w:t>
+        <w:t xml:space="preserve">for multiple</w:t>
       </w:r>
       <w:r>
         <w:t xml:space="preserve"> </w:t>
@@ -1193,6 +1191,7 @@
         <w:r>
           <w:rPr>
             <w:rStyle w:val="Hyperlink"/>
+            <w:b/>
           </w:rPr>
           <w:t xml:space="preserve">Bangalore based startups</w:t>
         </w:r>
@@ -1236,10 +1235,22 @@
         <w:rPr>
           <w:b/>
         </w:rPr>
-        <w:t xml:space="preserve">critical bugs for timebound resolution</w:t>
-      </w:r>
-      <w:r>
-        <w:t xml:space="preserve">, and optimization.</w:t>
+        <w:t xml:space="preserve">timebound resolution of critical bugs</w:t>
+      </w:r>
+      <w:r>
+        <w:t xml:space="preserve">, and</w:t>
+      </w:r>
+      <w:r>
+        <w:t xml:space="preserve"> </w:t>
+      </w:r>
+      <w:r>
+        <w:rPr>
+          <w:b/>
+        </w:rPr>
+        <w:t xml:space="preserve">optimization</w:t>
+      </w:r>
+      <w:r>
+        <w:t xml:space="preserve">.</w:t>
       </w:r>
       <w:r>
         <w:t xml:space="preserve"> </w:t>
@@ -1354,7 +1365,7 @@
         <w:r>
           <w:rPr>
             <w:rStyle w:val="Hyperlink"/>
-            <w:b/>
+            <w:i/>
           </w:rPr>
           <w:t xml:space="preserve">L4 load-balancer design</w:t>
         </w:r>
@@ -1378,16 +1389,16 @@
         <w:r>
           <w:rPr>
             <w:rStyle w:val="Hyperlink"/>
-            <w:b/>
-          </w:rPr>
-          <w:t xml:space="preserve">Line-rate IPSec Security Gateway</w:t>
-        </w:r>
-      </w:hyperlink>
-      <w:r>
-        <w:t xml:space="preserve"> </w:t>
-      </w:r>
-      <w:r>
-        <w:t xml:space="preserve">optimization and debugging. It uses Netlogic XLP NPUs for LC.</w:t>
+            <w:i/>
+          </w:rPr>
+          <w:t xml:space="preserve">Line-rate IPSec Encryption Gateway</w:t>
+        </w:r>
+      </w:hyperlink>
+      <w:r>
+        <w:t xml:space="preserve"> </w:t>
+      </w:r>
+      <w:r>
+        <w:t xml:space="preserve">optimization and debugging packet-path. It uses Netlogic XLP NPUs.</w:t>
       </w:r>
     </w:p>
     <w:p>
@@ -1399,7 +1410,7 @@
         </w:numPr>
       </w:pPr>
       <w:r>
-        <w:t xml:space="preserve">Fix critical kernel bugs for</w:t>
+        <w:t xml:space="preserve">LTE ENodeB stack porting, optimization on low-powered</w:t>
       </w:r>
       <w:r>
         <w:t xml:space="preserve"> </w:t>
@@ -1408,16 +1419,16 @@
         <w:r>
           <w:rPr>
             <w:rStyle w:val="Hyperlink"/>
-            <w:b/>
-          </w:rPr>
-          <w:t xml:space="preserve">real-time mirroring file-system</w:t>
-        </w:r>
-      </w:hyperlink>
-      <w:r>
-        <w:t xml:space="preserve"> </w:t>
-      </w:r>
-      <w:r>
-        <w:t xml:space="preserve">and related resilience infra on Solaris servers.</w:t>
+            <w:i/>
+          </w:rPr>
+          <w:t xml:space="preserve">Mindspeed ARM processors</w:t>
+        </w:r>
+      </w:hyperlink>
+      <w:r>
+        <w:t xml:space="preserve"> </w:t>
+      </w:r>
+      <w:r>
+        <w:t xml:space="preserve">using 4GMX OS.</w:t>
       </w:r>
     </w:p>
     <w:p>
@@ -1428,20 +1439,26 @@
           <w:ilvl w:val="0"/>
         </w:numPr>
       </w:pPr>
+      <w:r>
+        <w:t xml:space="preserve">Fix critical kernel bugs for</w:t>
+      </w:r>
+      <w:r>
+        <w:t xml:space="preserve"> </w:t>
+      </w:r>
       <w:hyperlink r:id="rId56">
         <w:r>
           <w:rPr>
             <w:rStyle w:val="Hyperlink"/>
-            <w:b/>
-          </w:rPr>
-          <w:t xml:space="preserve">J2ME Mobile App and Web platform</w:t>
-        </w:r>
-      </w:hyperlink>
-      <w:r>
-        <w:t xml:space="preserve"> </w:t>
-      </w:r>
-      <w:r>
-        <w:t xml:space="preserve">for seemless sync of mobile DB to central server over internet.</w:t>
+            <w:i/>
+          </w:rPr>
+          <w:t xml:space="preserve">real-time mirroring file-system</w:t>
+        </w:r>
+      </w:hyperlink>
+      <w:r>
+        <w:t xml:space="preserve"> </w:t>
+      </w:r>
+      <w:r>
+        <w:t xml:space="preserve">and related resilience infra on Solaris servers.</w:t>
       </w:r>
     </w:p>
     <w:p>
@@ -1456,16 +1473,16 @@
         <w:r>
           <w:rPr>
             <w:rStyle w:val="Hyperlink"/>
-            <w:b/>
-          </w:rPr>
-          <w:t xml:space="preserve">MANET protos</w:t>
-        </w:r>
-      </w:hyperlink>
-      <w:r>
-        <w:t xml:space="preserve"> </w:t>
-      </w:r>
-      <w:r>
-        <w:t xml:space="preserve">for ad-hoc mobile gaming, sensor protos using Gumstix SBC for agri sector.</w:t>
+            <w:i/>
+          </w:rPr>
+          <w:t xml:space="preserve">J2ME Mobile App and JSF Web platform</w:t>
+        </w:r>
+      </w:hyperlink>
+      <w:r>
+        <w:t xml:space="preserve"> </w:t>
+      </w:r>
+      <w:r>
+        <w:t xml:space="preserve">for seemless sync of mobile DB to Cloud server over internet.</w:t>
       </w:r>
     </w:p>
     <w:p>
@@ -1476,26 +1493,47 @@
           <w:ilvl w:val="0"/>
         </w:numPr>
       </w:pPr>
-      <w:r>
-        <w:t xml:space="preserve">AJAX integration for</w:t>
-      </w:r>
-      <w:r>
-        <w:t xml:space="preserve"> </w:t>
-      </w:r>
       <w:hyperlink r:id="rId58">
         <w:r>
           <w:rPr>
             <w:rStyle w:val="Hyperlink"/>
-            <w:b/>
-          </w:rPr>
-          <w:t xml:space="preserve">HR Management Web App</w:t>
-        </w:r>
-      </w:hyperlink>
-      <w:r>
-        <w:t xml:space="preserve"> </w:t>
-      </w:r>
-      <w:r>
-        <w:t xml:space="preserve">using Java frameworks viz. Struts, Spring, JSP.</w:t>
+            <w:i/>
+          </w:rPr>
+          <w:t xml:space="preserve">MANET protos</w:t>
+        </w:r>
+      </w:hyperlink>
+      <w:r>
+        <w:t xml:space="preserve"> </w:t>
+      </w:r>
+      <w:r>
+        <w:t xml:space="preserve">for ad-hoc mobile gaming without internet, sensor protos using Gumstix for agri sector.</w:t>
+      </w:r>
+    </w:p>
+    <w:p>
+      <w:pPr>
+        <w:pStyle w:val="Compact"/>
+        <w:numPr>
+          <w:numId w:val="1006"/>
+          <w:ilvl w:val="0"/>
+        </w:numPr>
+      </w:pPr>
+      <w:r>
+        <w:t xml:space="preserve">AJAX/xmlhttprequest &amp; DOM integration for</w:t>
+      </w:r>
+      <w:r>
+        <w:t xml:space="preserve"> </w:t>
+      </w:r>
+      <w:hyperlink r:id="rId59">
+        <w:r>
+          <w:rPr>
+            <w:rStyle w:val="Hyperlink"/>
+            <w:i/>
+          </w:rPr>
+          <w:t xml:space="preserve">HR Management Java Web App</w:t>
+        </w:r>
+      </w:hyperlink>
+      <w:r>
+        <w:t xml:space="preserve">. Used are Struts, Spring, JSP.</w:t>
       </w:r>
     </w:p>
     <w:p>
@@ -1511,12 +1549,36 @@
       </w:pPr>
       <w:r>
         <w:rPr>
+          <w:b/>
+        </w:rPr>
+        <w:t xml:space="preserve">Curious coder</w:t>
+      </w:r>
+      <w:r>
+        <w:t xml:space="preserve">, who works under</w:t>
+      </w:r>
+      <w:r>
+        <w:t xml:space="preserve"> </w:t>
+      </w:r>
+      <w:r>
+        <w:rPr>
           <w:i/>
         </w:rPr>
-        <w:t xml:space="preserve">Curious coder</w:t>
-      </w:r>
-      <w:r>
-        <w:t xml:space="preserve">, who works under</w:t>
+        <w:t xml:space="preserve">tight deadlines</w:t>
+      </w:r>
+      <w:r>
+        <w:t xml:space="preserve">,</w:t>
+      </w:r>
+      <w:r>
+        <w:t xml:space="preserve"> </w:t>
+      </w:r>
+      <w:r>
+        <w:rPr>
+          <w:b/>
+        </w:rPr>
+        <w:t xml:space="preserve">automates as hobby</w:t>
+      </w:r>
+      <w:r>
+        <w:t xml:space="preserve">,</w:t>
       </w:r>
       <w:r>
         <w:t xml:space="preserve"> </w:t>
@@ -1525,7 +1587,7 @@
         <w:rPr>
           <w:i/>
         </w:rPr>
-        <w:t xml:space="preserve">tight deadlines</w:t>
+        <w:t xml:space="preserve">listens to understand</w:t>
       </w:r>
       <w:r>
         <w:t xml:space="preserve">,</w:t>
@@ -1537,18 +1599,6 @@
         <w:rPr>
           <w:b/>
         </w:rPr>
-        <w:t xml:space="preserve">automates as hobby</w:t>
-      </w:r>
-      <w:r>
-        <w:t xml:space="preserve">, listens to understand,</w:t>
-      </w:r>
-      <w:r>
-        <w:t xml:space="preserve"> </w:t>
-      </w:r>
-      <w:r>
-        <w:rPr>
-          <w:b/>
-        </w:rPr>
         <w:t xml:space="preserve">gets job done</w:t>
       </w:r>
       <w:r>
@@ -1594,7 +1644,7 @@
         <w:t xml:space="preserve"> </w:t>
       </w:r>
       <w:r>
-        <w:t xml:space="preserve">revenue,</w:t>
+        <w:t xml:space="preserve">in revenue,</w:t>
       </w:r>
       <w:r>
         <w:t xml:space="preserve"> </w:t>
@@ -1624,7 +1674,7 @@
         <w:t xml:space="preserve"> </w:t>
       </w:r>
       <w:r>
-        <w:t xml:space="preserve">bugs,</w:t>
+        <w:t xml:space="preserve">bugs solved,</w:t>
       </w:r>
       <w:r>
         <w:t xml:space="preserve"> </w:t>
@@ -1639,7 +1689,7 @@
         <w:t xml:space="preserve"> </w:t>
       </w:r>
       <w:r>
-        <w:t xml:space="preserve">papers, ... counting</w:t>
+        <w:t xml:space="preserve">papers, .....</w:t>
       </w:r>
     </w:p>
     <w:p>
@@ -1661,7 +1711,7 @@
       <w:r>
         <w:t xml:space="preserve"> </w:t>
       </w:r>
-      <w:hyperlink r:id="rId59">
+      <w:hyperlink r:id="rId60">
         <w:r>
           <w:rPr>
             <w:rStyle w:val="Hyperlink"/>
@@ -1675,7 +1725,7 @@
       <w:r>
         <w:t xml:space="preserve"> </w:t>
       </w:r>
-      <w:hyperlink r:id="rId60">
+      <w:hyperlink r:id="rId61">
         <w:r>
           <w:rPr>
             <w:rStyle w:val="Hyperlink"/>
@@ -1689,7 +1739,7 @@
       <w:r>
         <w:t xml:space="preserve"> </w:t>
       </w:r>
-      <w:hyperlink r:id="rId61">
+      <w:hyperlink r:id="rId62">
         <w:r>
           <w:rPr>
             <w:rStyle w:val="Hyperlink"/>
@@ -1806,7 +1856,7 @@
     </w:lvl>
   </w:abstractNum>
   <w:abstractNum w:abstractNumId="990">
-    <w:nsid w:val="d3afcebc"/>
+    <w:nsid w:val="8870220d"/>
     <w:multiLevelType w:val="multilevel"/>
     <w:lvl w:ilvl="0">
       <w:numFmt w:val="bullet"/>
@@ -1887,7 +1937,7 @@
     </w:lvl>
   </w:abstractNum>
   <w:abstractNum w:abstractNumId="991">
-    <w:nsid w:val="d51bb62a"/>
+    <w:nsid w:val="298d065d"/>
     <w:multiLevelType w:val="multilevel"/>
     <w:lvl w:ilvl="0">
       <w:numFmt w:val="bullet"/>

</xml_diff>

<commit_message>
Remove smart shrinking of webkit while generating PDF, leading to smooth fonts
</commit_message>
<xml_diff>
--- a/resume.docx
+++ b/resume.docx
@@ -1202,16 +1202,16 @@
         <w:pStyle w:val="FirstParagraph"/>
       </w:pPr>
       <w:r>
-        <w:t xml:space="preserve">As a Technology Consultant for Bangalore based startups, he has helped in feasibility analysis</w:t>
-      </w:r>
-      <w:r>
-        <w:t xml:space="preserve"> </w:t>
-      </w:r>
-      <w:r>
-        <w:rPr>
-          <w:b/>
-        </w:rPr>
-        <w:t xml:space="preserve">by prototyping</w:t>
+        <w:t xml:space="preserve">As a Technology Consultant, he has helped in</w:t>
+      </w:r>
+      <w:r>
+        <w:t xml:space="preserve"> </w:t>
+      </w:r>
+      <w:r>
+        <w:rPr>
+          <w:b/>
+        </w:rPr>
+        <w:t xml:space="preserve">feasibility analysis by prototyping</w:t>
       </w:r>
       <w:r>
         <w:t xml:space="preserve">,</w:t>
@@ -1226,7 +1226,13 @@
         <w:t xml:space="preserve">solving design challenges</w:t>
       </w:r>
       <w:r>
-        <w:t xml:space="preserve">, implementation nits,</w:t>
+        <w:t xml:space="preserve">,</w:t>
+      </w:r>
+      <w:r>
+        <w:t xml:space="preserve"> </w:t>
+      </w:r>
+      <w:r>
+        <w:t xml:space="preserve">implementation nits,</w:t>
       </w:r>
       <w:r>
         <w:t xml:space="preserve"> </w:t>
@@ -1238,7 +1244,7 @@
         <w:t xml:space="preserve">timebound resolution of critical bugs</w:t>
       </w:r>
       <w:r>
-        <w:t xml:space="preserve">, and</w:t>
+        <w:t xml:space="preserve">,</w:t>
       </w:r>
       <w:r>
         <w:t xml:space="preserve"> </w:t>
@@ -1250,7 +1256,7 @@
         <w:t xml:space="preserve">optimization</w:t>
       </w:r>
       <w:r>
-        <w:t xml:space="preserve">.</w:t>
+        <w:t xml:space="preserve">, deployment engineering assistance.</w:t>
       </w:r>
       <w:r>
         <w:t xml:space="preserve"> </w:t>
@@ -1856,7 +1862,7 @@
     </w:lvl>
   </w:abstractNum>
   <w:abstractNum w:abstractNumId="990">
-    <w:nsid w:val="8870220d"/>
+    <w:nsid w:val="58eb21dd"/>
     <w:multiLevelType w:val="multilevel"/>
     <w:lvl w:ilvl="0">
       <w:numFmt w:val="bullet"/>
@@ -1937,7 +1943,7 @@
     </w:lvl>
   </w:abstractNum>
   <w:abstractNum w:abstractNumId="991">
-    <w:nsid w:val="298d065d"/>
+    <w:nsid w:val="36dc15fd"/>
     <w:multiLevelType w:val="multilevel"/>
     <w:lvl w:ilvl="0">
       <w:numFmt w:val="bullet"/>

</xml_diff>

<commit_message>
Updates to resume to include FOSS work descriptions, and title updates
</commit_message>
<xml_diff>
--- a/resume.docx
+++ b/resume.docx
@@ -83,6 +83,7 @@
         <w:r>
           <w:rPr>
             <w:rStyle w:val="Hyperlink"/>
+            <w:i/>
           </w:rPr>
           <w:t xml:space="preserve">network products</w:t>
         </w:r>
@@ -118,13 +119,13 @@
         <w:rPr>
           <w:b/>
         </w:rPr>
-        <w:t xml:space="preserve">#4</w:t>
-      </w:r>
-      <w:r>
-        <w:t xml:space="preserve"> </w:t>
-      </w:r>
-      <w:r>
-        <w:t xml:space="preserve">products have made upwards of</w:t>
+        <w:t xml:space="preserve">#4 products</w:t>
+      </w:r>
+      <w:r>
+        <w:t xml:space="preserve"> </w:t>
+      </w:r>
+      <w:r>
+        <w:t xml:space="preserve">have made upwards of</w:t>
       </w:r>
       <w:r>
         <w:t xml:space="preserve"> </w:t>
@@ -166,6 +167,7 @@
         <w:r>
           <w:rPr>
             <w:rStyle w:val="Hyperlink"/>
+            <w:i/>
           </w:rPr>
           <w:t xml:space="preserve">25%</w:t>
         </w:r>
@@ -216,6 +218,7 @@
         <w:r>
           <w:rPr>
             <w:rStyle w:val="Hyperlink"/>
+            <w:i/>
           </w:rPr>
           <w:t xml:space="preserve">RD University, Jabalpur</w:t>
         </w:r>
@@ -251,12 +254,13 @@
         <w:r>
           <w:rPr>
             <w:rStyle w:val="Hyperlink"/>
+            <w:i/>
           </w:rPr>
           <w:t xml:space="preserve">networking topics</w:t>
         </w:r>
       </w:hyperlink>
       <w:r>
-        <w:t xml:space="preserve">, contributes to</w:t>
+        <w:t xml:space="preserve">, contributes to the</w:t>
       </w:r>
       <w:r>
         <w:t xml:space="preserve"> </w:t>
@@ -265,7 +269,7 @@
         <w:r>
           <w:rPr>
             <w:rStyle w:val="Hyperlink"/>
-            <w:b/>
+            <w:i/>
           </w:rPr>
           <w:t xml:space="preserve">open-source</w:t>
         </w:r>
@@ -280,8 +284,9 @@
         <w:r>
           <w:rPr>
             <w:rStyle w:val="Hyperlink"/>
-          </w:rPr>
-          <w:t xml:space="preserve">new tech</w:t>
+            <w:i/>
+          </w:rPr>
+          <w:t xml:space="preserve">new techs</w:t>
         </w:r>
       </w:hyperlink>
       <w:r>
@@ -316,7 +321,7 @@
       </w:r>
       <w:r>
         <w:rPr>
-          <w:i/>
+          <w:b/>
         </w:rPr>
         <w:t xml:space="preserve">timely delivery</w:t>
       </w:r>
@@ -481,22 +486,22 @@
     </w:p>
     <w:p>
       <w:pPr>
-        <w:pStyle w:val="BlockText"/>
-      </w:pPr>
-      <w:r>
-        <w:t xml:space="preserve">Linux Containers . Kernel Programming . Platform Infra . Resiliency . Load Balancers . Open Source</w:t>
-      </w:r>
-      <w:r>
-        <w:t xml:space="preserve"> </w:t>
-      </w:r>
-      <w:r>
-        <w:t xml:space="preserve">NXOS . JUNOS . DCN . VLAN . VNTAG . VEPA . VRRP . IS-IS . SCTP . MLAG . FCoE . LLDP . SAF</w:t>
-      </w:r>
-      <w:r>
-        <w:t xml:space="preserve"> </w:t>
-      </w:r>
-      <w:r>
-        <w:t xml:space="preserve">Broadcom Trident2 . Netlogic XLR/P . Fulcrum Bali . 6Wind FastPath . Mindspeed . Bonding Driver</w:t>
+        <w:pStyle w:val="FirstParagraph"/>
+      </w:pPr>
+      <w:r>
+        <w:t xml:space="preserve">DC Networks . Linux Kernel Network Stack . Platform Infra . Resiliency . Load Balancer . Docker . Bonding Driver</w:t>
+      </w:r>
+      <w:r>
+        <w:t xml:space="preserve"> </w:t>
+      </w:r>
+      <w:r>
+        <w:t xml:space="preserve">NXOS . JUNOS . DPI . VLAN . VNTAG . LAG . VRRP . IS-IS . SCTP . MLAG . FCoE . LLDP . SAF. LXC . STP</w:t>
+      </w:r>
+      <w:r>
+        <w:t xml:space="preserve"> </w:t>
+      </w:r>
+      <w:r>
+        <w:t xml:space="preserve">Broadcom Trident2 . Netlogic XLR/XLP . Fulcrum Bali . 6Wind FastPath . MSPD Comcerto 2K . Proprietary ASIC</w:t>
       </w:r>
     </w:p>
     <w:p>
@@ -552,7 +557,7 @@
         <w:pStyle w:val="FirstParagraph"/>
       </w:pPr>
       <w:r>
-        <w:t xml:space="preserve">As Individual Contributor, delivers FCoE access feature on</w:t>
+        <w:t xml:space="preserve">As Individual Contributor, delivers FEX access features on</w:t>
       </w:r>
       <w:r>
         <w:t xml:space="preserve"> </w:t>
@@ -581,11 +586,14 @@
             <w:rStyle w:val="Hyperlink"/>
             <w:i/>
           </w:rPr>
-          <w:t xml:space="preserve">N7000 DC Core switches</w:t>
-        </w:r>
-      </w:hyperlink>
-      <w:r>
-        <w:t xml:space="preserve">.</w:t>
+          <w:t xml:space="preserve">N7000 DC Core</w:t>
+        </w:r>
+      </w:hyperlink>
+      <w:r>
+        <w:t xml:space="preserve"> </w:t>
+      </w:r>
+      <w:r>
+        <w:t xml:space="preserve">switches.</w:t>
       </w:r>
       <w:r>
         <w:t xml:space="preserve"> </w:t>
@@ -615,7 +623,7 @@
         <w:t xml:space="preserve"> </w:t>
       </w:r>
       <w:r>
-        <w:t xml:space="preserve">support for FCoE services, KLMs on N9000 ToR switches.</w:t>
+        <w:t xml:space="preserve">support for network services, KLMs on N9K ToR switches.</w:t>
       </w:r>
     </w:p>
     <w:p>
@@ -1176,7 +1184,7 @@
         <w:rPr>
           <w:i/>
         </w:rPr>
-        <w:t xml:space="preserve">Freelance Developer</w:t>
+        <w:t xml:space="preserve">Software Developer</w:t>
       </w:r>
       <w:r>
         <w:t xml:space="preserve"> </w:t>
@@ -1291,6 +1299,21 @@
           <w:t xml:space="preserve">Ethernet Channel Bonding Driver enhancements</w:t>
         </w:r>
       </w:hyperlink>
+      <w:r>
+        <w:t xml:space="preserve">. Stock driver</w:t>
+      </w:r>
+      <w:r>
+        <w:t xml:space="preserve"> </w:t>
+      </w:r>
+      <w:r>
+        <w:t xml:space="preserve">consumes &gt;18% bandwidth for keep-alives. The failover time is in order of several seconds. Attempt is to reduce total bandwidth</w:t>
+      </w:r>
+      <w:r>
+        <w:t xml:space="preserve"> </w:t>
+      </w:r>
+      <w:r>
+        <w:t xml:space="preserve">usage to less than 5% and improve failover time to 3msec. Also, enhance failure detection to identify external network failures.</w:t>
+      </w:r>
     </w:p>
     <w:p>
       <w:pPr>
@@ -1308,6 +1331,15 @@
           <w:t xml:space="preserve">OpenSAF bug-fixes</w:t>
         </w:r>
       </w:hyperlink>
+      <w:r>
+        <w:t xml:space="preserve">. During bringup and performance validation of Open-SAF in initial days of release,</w:t>
+      </w:r>
+      <w:r>
+        <w:t xml:space="preserve"> </w:t>
+      </w:r>
+      <w:r>
+        <w:t xml:space="preserve">had multiple bugs in the areas of tipc, sai, checkpoint and event services. Those issues are identified and fixed.</w:t>
+      </w:r>
     </w:p>
     <w:p>
       <w:pPr>
@@ -1325,6 +1357,21 @@
           <w:t xml:space="preserve">OpenSolaris bug-fixes</w:t>
         </w:r>
       </w:hyperlink>
+      <w:r>
+        <w:t xml:space="preserve">. Real-time mirroring FS and NIC-teaming driver is built around Solaris DDI/DKI API.</w:t>
+      </w:r>
+      <w:r>
+        <w:t xml:space="preserve"> </w:t>
+      </w:r>
+      <w:r>
+        <w:t xml:space="preserve">OpenSolaris announcement brings opportunity to study solaris kernel, harden our code, as well as fix bugs</w:t>
+      </w:r>
+      <w:r>
+        <w:t xml:space="preserve"> </w:t>
+      </w:r>
+      <w:r>
+        <w:t xml:space="preserve">found in OpenSolaris code. Bugs around DLPI metadata, raw socket mirroring, RX-ring scheduling fixed.</w:t>
+      </w:r>
     </w:p>
     <w:p>
       <w:pPr>
@@ -1342,15 +1389,24 @@
           <w:t xml:space="preserve">Random Playbook</w:t>
         </w:r>
       </w:hyperlink>
+      <w:r>
+        <w:t xml:space="preserve">. Tech hacks, protos, and eval tests. Mostly used for feasibility analysis,</w:t>
+      </w:r>
+      <w:r>
+        <w:t xml:space="preserve"> </w:t>
+      </w:r>
+      <w:r>
+        <w:t xml:space="preserve">for ramping up on technology, quick-n-dirty checks, and miscellaneous stuff.</w:t>
+      </w:r>
     </w:p>
     <w:p>
       <w:pPr>
         <w:pStyle w:val="Heading2"/>
       </w:pPr>
-      <w:bookmarkStart w:id="52" w:name="freelance-consultations"/>
+      <w:bookmarkStart w:id="52" w:name="consultation-jobs"/>
       <w:bookmarkEnd w:id="52"/>
       <w:r>
-        <w:t xml:space="preserve">Freelance Consultations</w:t>
+        <w:t xml:space="preserve">Consultation Jobs</w:t>
       </w:r>
     </w:p>
     <w:p>
@@ -1560,7 +1616,7 @@
         <w:t xml:space="preserve">Curious coder</w:t>
       </w:r>
       <w:r>
-        <w:t xml:space="preserve">, who works under</w:t>
+        <w:t xml:space="preserve">, who delivers under</w:t>
       </w:r>
       <w:r>
         <w:t xml:space="preserve"> </w:t>
@@ -1712,7 +1768,22 @@
         <w:t xml:space="preserve"> </w:t>
       </w:r>
       <w:r>
-        <w:t xml:space="preserve">This resume is generated using markdown text, pandoc. Latest updated resume is at:</w:t>
+        <w:t xml:space="preserve">This resume is generated using pandoc on markdown text.</w:t>
+      </w:r>
+      <w:r>
+        <w:t xml:space="preserve"> </w:t>
+      </w:r>
+      <w:r>
+        <w:rPr>
+          <w:b/>
+        </w:rPr>
+        <w:t xml:space="preserve">Latest updated resume</w:t>
+      </w:r>
+      <w:r>
+        <w:t xml:space="preserve"> </w:t>
+      </w:r>
+      <w:r>
+        <w:t xml:space="preserve">is at:</w:t>
       </w:r>
       <w:r>
         <w:t xml:space="preserve"> </w:t>
@@ -1862,7 +1933,7 @@
     </w:lvl>
   </w:abstractNum>
   <w:abstractNum w:abstractNumId="990">
-    <w:nsid w:val="58eb21dd"/>
+    <w:nsid w:val="8f2e645a"/>
     <w:multiLevelType w:val="multilevel"/>
     <w:lvl w:ilvl="0">
       <w:numFmt w:val="bullet"/>
@@ -1943,7 +2014,7 @@
     </w:lvl>
   </w:abstractNum>
   <w:abstractNum w:abstractNumId="991">
-    <w:nsid w:val="36dc15fd"/>
+    <w:nsid w:val="4f2949b5"/>
     <w:multiLevelType w:val="multilevel"/>
     <w:lvl w:ilvl="0">
       <w:numFmt w:val="bullet"/>

</xml_diff>